<commit_message>
thesis- diagrams and figures chapter 3
</commit_message>
<xml_diff>
--- a/Thesis/Chapters/Chapter3.docx
+++ b/Thesis/Chapters/Chapter3.docx
@@ -5251,22 +5251,21 @@
     <w:p>
       <w:pPr>
         <w:rPr>
-          <w:b/>
-          <w:sz w:val="32"/>
+          <w:sz w:val="24"/>
         </w:rPr>
       </w:pPr>
     </w:p>
     <w:p>
       <w:pPr>
         <w:rPr>
-          <w:b/>
+          <w:sz w:val="24"/>
         </w:rPr>
       </w:pPr>
       <w:r>
         <w:rPr>
-          <w:b/>
-        </w:rPr>
-        <w:t>Speed and Torque Control</w:t>
+          <w:sz w:val="24"/>
+        </w:rPr>
+        <w:t xml:space="preserve">% AC motor drives are supposed to generate variable frequency output voltages. They can drive induction machines (IMs), synchronous machines (SMs), etc. </w:t>
       </w:r>
     </w:p>
     <w:p>
@@ -5279,287 +5278,7 @@
         <w:rPr>
           <w:sz w:val="24"/>
         </w:rPr>
-        <w:t xml:space="preserve">AC </w:t>
-      </w:r>
-      <w:proofErr w:type="spellStart"/>
-      <w:r>
-        <w:rPr>
-          <w:sz w:val="24"/>
-        </w:rPr>
-        <w:t>motorlarda</w:t>
-      </w:r>
-      <w:proofErr w:type="spellEnd"/>
-      <w:r>
-        <w:rPr>
-          <w:sz w:val="24"/>
-        </w:rPr>
-        <w:t xml:space="preserve">, DC </w:t>
-      </w:r>
-      <w:proofErr w:type="spellStart"/>
-      <w:r>
-        <w:rPr>
-          <w:sz w:val="24"/>
-        </w:rPr>
-        <w:t>notorların</w:t>
-      </w:r>
-      <w:proofErr w:type="spellEnd"/>
-      <w:r>
-        <w:rPr>
-          <w:sz w:val="24"/>
-        </w:rPr>
-        <w:t xml:space="preserve"> </w:t>
-      </w:r>
-      <w:proofErr w:type="spellStart"/>
-      <w:r>
-        <w:rPr>
-          <w:sz w:val="24"/>
-        </w:rPr>
-        <w:t>aksine</w:t>
-      </w:r>
-      <w:proofErr w:type="spellEnd"/>
-      <w:r>
-        <w:rPr>
-          <w:sz w:val="24"/>
-        </w:rPr>
-        <w:t xml:space="preserve"> hem </w:t>
-      </w:r>
-      <w:proofErr w:type="spellStart"/>
-      <w:r>
-        <w:rPr>
-          <w:sz w:val="24"/>
-        </w:rPr>
-        <w:t>gerilim</w:t>
-      </w:r>
-      <w:proofErr w:type="spellEnd"/>
-      <w:r>
-        <w:rPr>
-          <w:sz w:val="24"/>
-        </w:rPr>
-        <w:t xml:space="preserve"> </w:t>
-      </w:r>
-      <w:proofErr w:type="spellStart"/>
-      <w:r>
-        <w:rPr>
-          <w:sz w:val="24"/>
-        </w:rPr>
-        <w:t>ve</w:t>
-      </w:r>
-      <w:proofErr w:type="spellEnd"/>
-      <w:r>
-        <w:rPr>
-          <w:sz w:val="24"/>
-        </w:rPr>
-        <w:t xml:space="preserve"> hem de </w:t>
-      </w:r>
-      <w:proofErr w:type="spellStart"/>
-      <w:r>
-        <w:rPr>
-          <w:sz w:val="24"/>
-        </w:rPr>
-        <w:t>frekans</w:t>
-      </w:r>
-      <w:proofErr w:type="spellEnd"/>
-      <w:r>
-        <w:rPr>
-          <w:sz w:val="24"/>
-        </w:rPr>
-        <w:t xml:space="preserve"> </w:t>
-      </w:r>
-      <w:proofErr w:type="spellStart"/>
-      <w:r>
-        <w:rPr>
-          <w:sz w:val="24"/>
-        </w:rPr>
-        <w:t>kontrolü</w:t>
-      </w:r>
-      <w:proofErr w:type="spellEnd"/>
-      <w:r>
-        <w:rPr>
-          <w:sz w:val="24"/>
-        </w:rPr>
-        <w:t xml:space="preserve"> </w:t>
-      </w:r>
-      <w:proofErr w:type="spellStart"/>
-      <w:r>
-        <w:rPr>
-          <w:sz w:val="24"/>
-        </w:rPr>
-        <w:t>yapılmaktadır</w:t>
-      </w:r>
-      <w:proofErr w:type="spellEnd"/>
-      <w:r>
-        <w:rPr>
-          <w:sz w:val="24"/>
-        </w:rPr>
-        <w:t xml:space="preserve">. </w:t>
-      </w:r>
-      <w:proofErr w:type="spellStart"/>
-      <w:r>
-        <w:rPr>
-          <w:sz w:val="24"/>
-        </w:rPr>
-        <w:t>Frekans</w:t>
-      </w:r>
-      <w:proofErr w:type="spellEnd"/>
-      <w:r>
-        <w:rPr>
-          <w:sz w:val="24"/>
-        </w:rPr>
-        <w:t xml:space="preserve"> </w:t>
-      </w:r>
-      <w:proofErr w:type="spellStart"/>
-      <w:r>
-        <w:rPr>
-          <w:sz w:val="24"/>
-        </w:rPr>
-        <w:t>kontrlü</w:t>
-      </w:r>
-      <w:proofErr w:type="spellEnd"/>
-      <w:r>
-        <w:rPr>
-          <w:sz w:val="24"/>
-        </w:rPr>
-        <w:t xml:space="preserve"> </w:t>
-      </w:r>
-      <w:proofErr w:type="spellStart"/>
-      <w:r>
-        <w:rPr>
-          <w:sz w:val="24"/>
-        </w:rPr>
-        <w:t>ile</w:t>
-      </w:r>
-      <w:proofErr w:type="spellEnd"/>
-      <w:r>
-        <w:rPr>
-          <w:sz w:val="24"/>
-        </w:rPr>
-        <w:t xml:space="preserve"> </w:t>
-      </w:r>
-      <w:proofErr w:type="spellStart"/>
-      <w:r>
-        <w:rPr>
-          <w:sz w:val="24"/>
-        </w:rPr>
-        <w:t>hız</w:t>
-      </w:r>
-      <w:proofErr w:type="spellEnd"/>
-      <w:r>
-        <w:rPr>
-          <w:sz w:val="24"/>
-        </w:rPr>
-        <w:t xml:space="preserve"> </w:t>
-      </w:r>
-      <w:proofErr w:type="spellStart"/>
-      <w:r>
-        <w:rPr>
-          <w:sz w:val="24"/>
-        </w:rPr>
-        <w:t>değişimi</w:t>
-      </w:r>
-      <w:proofErr w:type="spellEnd"/>
-      <w:r>
-        <w:rPr>
-          <w:sz w:val="24"/>
-        </w:rPr>
-        <w:t xml:space="preserve"> </w:t>
-      </w:r>
-      <w:proofErr w:type="spellStart"/>
-      <w:r>
-        <w:rPr>
-          <w:sz w:val="24"/>
-        </w:rPr>
-        <w:t>yapılmakta</w:t>
-      </w:r>
-      <w:proofErr w:type="spellEnd"/>
-      <w:r>
-        <w:rPr>
-          <w:sz w:val="24"/>
-        </w:rPr>
-        <w:t xml:space="preserve">, </w:t>
-      </w:r>
-      <w:proofErr w:type="spellStart"/>
-      <w:r>
-        <w:rPr>
-          <w:sz w:val="24"/>
-        </w:rPr>
-        <w:t>olup</w:t>
-      </w:r>
-      <w:proofErr w:type="spellEnd"/>
-      <w:r>
-        <w:rPr>
-          <w:sz w:val="24"/>
-        </w:rPr>
-        <w:t xml:space="preserve"> </w:t>
-      </w:r>
-      <w:proofErr w:type="spellStart"/>
-      <w:r>
-        <w:rPr>
-          <w:sz w:val="24"/>
-        </w:rPr>
-        <w:t>akım</w:t>
-      </w:r>
-      <w:proofErr w:type="spellEnd"/>
-      <w:r>
-        <w:rPr>
-          <w:sz w:val="24"/>
-        </w:rPr>
-        <w:t xml:space="preserve"> </w:t>
-      </w:r>
-      <w:proofErr w:type="spellStart"/>
-      <w:r>
-        <w:rPr>
-          <w:sz w:val="24"/>
-        </w:rPr>
-        <w:t>kontrolü</w:t>
-      </w:r>
-      <w:proofErr w:type="spellEnd"/>
-      <w:r>
-        <w:rPr>
-          <w:sz w:val="24"/>
-        </w:rPr>
-        <w:t xml:space="preserve"> </w:t>
-      </w:r>
-      <w:proofErr w:type="spellStart"/>
-      <w:r>
-        <w:rPr>
-          <w:sz w:val="24"/>
-        </w:rPr>
-        <w:t>gerilim</w:t>
-      </w:r>
-      <w:proofErr w:type="spellEnd"/>
-      <w:r>
-        <w:rPr>
-          <w:sz w:val="24"/>
-        </w:rPr>
-        <w:t xml:space="preserve"> </w:t>
-      </w:r>
-      <w:proofErr w:type="spellStart"/>
-      <w:r>
-        <w:rPr>
-          <w:sz w:val="24"/>
-        </w:rPr>
-        <w:t>ile</w:t>
-      </w:r>
-      <w:proofErr w:type="spellEnd"/>
-      <w:r>
-        <w:rPr>
-          <w:sz w:val="24"/>
-        </w:rPr>
-        <w:t xml:space="preserve"> </w:t>
-      </w:r>
-      <w:proofErr w:type="spellStart"/>
-      <w:r>
-        <w:rPr>
-          <w:sz w:val="24"/>
-        </w:rPr>
-        <w:t>sağlanabilmektedir</w:t>
-      </w:r>
-      <w:proofErr w:type="spellEnd"/>
-      <w:r>
-        <w:rPr>
-          <w:sz w:val="24"/>
-        </w:rPr>
-        <w:t>.</w:t>
+        <w:t xml:space="preserve">% IMs do not operate at synchronous speed, and the difference between mechanical and electrical speed is called slip. </w:t>
       </w:r>
     </w:p>
     <w:p>
@@ -5572,511 +5291,7 @@
         <w:rPr>
           <w:sz w:val="24"/>
         </w:rPr>
-        <w:t xml:space="preserve">Induction </w:t>
-      </w:r>
-      <w:proofErr w:type="spellStart"/>
-      <w:r>
-        <w:rPr>
-          <w:sz w:val="24"/>
-        </w:rPr>
-        <w:t>ve</w:t>
-      </w:r>
-      <w:proofErr w:type="spellEnd"/>
-      <w:r>
-        <w:rPr>
-          <w:sz w:val="24"/>
-        </w:rPr>
-        <w:t xml:space="preserve"> </w:t>
-      </w:r>
-      <w:proofErr w:type="spellStart"/>
-      <w:r>
-        <w:rPr>
-          <w:sz w:val="24"/>
-        </w:rPr>
-        <w:t>senkron</w:t>
-      </w:r>
-      <w:proofErr w:type="spellEnd"/>
-      <w:r>
-        <w:rPr>
-          <w:sz w:val="24"/>
-        </w:rPr>
-        <w:t xml:space="preserve"> </w:t>
-      </w:r>
-      <w:proofErr w:type="spellStart"/>
-      <w:r>
-        <w:rPr>
-          <w:sz w:val="24"/>
-        </w:rPr>
-        <w:t>makinelerde</w:t>
-      </w:r>
-      <w:proofErr w:type="spellEnd"/>
-      <w:r>
-        <w:rPr>
-          <w:sz w:val="24"/>
-        </w:rPr>
-        <w:t xml:space="preserve"> </w:t>
-      </w:r>
-      <w:proofErr w:type="spellStart"/>
-      <w:r>
-        <w:rPr>
-          <w:sz w:val="24"/>
-        </w:rPr>
-        <w:t>bu</w:t>
-      </w:r>
-      <w:proofErr w:type="spellEnd"/>
-      <w:r>
-        <w:rPr>
-          <w:sz w:val="24"/>
-        </w:rPr>
-        <w:t xml:space="preserve"> </w:t>
-      </w:r>
-      <w:proofErr w:type="spellStart"/>
-      <w:r>
-        <w:rPr>
-          <w:sz w:val="24"/>
-        </w:rPr>
-        <w:t>kontrol</w:t>
-      </w:r>
-      <w:proofErr w:type="spellEnd"/>
-      <w:r>
-        <w:rPr>
-          <w:sz w:val="24"/>
-        </w:rPr>
-        <w:t xml:space="preserve"> </w:t>
-      </w:r>
-      <w:proofErr w:type="spellStart"/>
-      <w:r>
-        <w:rPr>
-          <w:sz w:val="24"/>
-        </w:rPr>
-        <w:t>yöntemleri</w:t>
-      </w:r>
-      <w:proofErr w:type="spellEnd"/>
-      <w:r>
-        <w:rPr>
-          <w:sz w:val="24"/>
-        </w:rPr>
-        <w:t xml:space="preserve"> </w:t>
-      </w:r>
-      <w:proofErr w:type="spellStart"/>
-      <w:r>
-        <w:rPr>
-          <w:sz w:val="24"/>
-        </w:rPr>
-        <w:t>farklı</w:t>
-      </w:r>
-      <w:proofErr w:type="spellEnd"/>
-      <w:r>
-        <w:rPr>
-          <w:sz w:val="24"/>
-        </w:rPr>
-        <w:t xml:space="preserve"> </w:t>
-      </w:r>
-      <w:proofErr w:type="spellStart"/>
-      <w:r>
-        <w:rPr>
-          <w:sz w:val="24"/>
-        </w:rPr>
-        <w:t>olabilimektedir</w:t>
-      </w:r>
-      <w:proofErr w:type="spellEnd"/>
-      <w:r>
-        <w:rPr>
-          <w:sz w:val="24"/>
-        </w:rPr>
-        <w:t xml:space="preserve">. Induction </w:t>
-      </w:r>
-      <w:proofErr w:type="spellStart"/>
-      <w:r>
-        <w:rPr>
-          <w:sz w:val="24"/>
-        </w:rPr>
-        <w:t>makinelerde</w:t>
-      </w:r>
-      <w:proofErr w:type="spellEnd"/>
-      <w:r>
-        <w:rPr>
-          <w:sz w:val="24"/>
-        </w:rPr>
-        <w:t xml:space="preserve"> </w:t>
-      </w:r>
-      <w:proofErr w:type="spellStart"/>
-      <w:r>
-        <w:rPr>
-          <w:sz w:val="24"/>
-        </w:rPr>
-        <w:t>motorun</w:t>
-      </w:r>
-      <w:proofErr w:type="spellEnd"/>
-      <w:r>
-        <w:rPr>
-          <w:sz w:val="24"/>
-        </w:rPr>
-        <w:t xml:space="preserve"> </w:t>
-      </w:r>
-      <w:proofErr w:type="spellStart"/>
-      <w:r>
-        <w:rPr>
-          <w:sz w:val="24"/>
-        </w:rPr>
-        <w:t>mekanik</w:t>
-      </w:r>
-      <w:proofErr w:type="spellEnd"/>
-      <w:r>
-        <w:rPr>
-          <w:sz w:val="24"/>
-        </w:rPr>
-        <w:t xml:space="preserve"> </w:t>
-      </w:r>
-      <w:proofErr w:type="spellStart"/>
-      <w:r>
-        <w:rPr>
-          <w:sz w:val="24"/>
-        </w:rPr>
-        <w:t>hızı</w:t>
-      </w:r>
-      <w:proofErr w:type="spellEnd"/>
-      <w:r>
-        <w:rPr>
-          <w:sz w:val="24"/>
-        </w:rPr>
-        <w:t xml:space="preserve"> </w:t>
-      </w:r>
-      <w:proofErr w:type="spellStart"/>
-      <w:r>
-        <w:rPr>
-          <w:sz w:val="24"/>
-        </w:rPr>
-        <w:t>elektriksel</w:t>
-      </w:r>
-      <w:proofErr w:type="spellEnd"/>
-      <w:r>
-        <w:rPr>
-          <w:sz w:val="24"/>
-        </w:rPr>
-        <w:t xml:space="preserve"> </w:t>
-      </w:r>
-      <w:proofErr w:type="spellStart"/>
-      <w:r>
-        <w:rPr>
-          <w:sz w:val="24"/>
-        </w:rPr>
-        <w:t>hızla</w:t>
-      </w:r>
-      <w:proofErr w:type="spellEnd"/>
-      <w:r>
-        <w:rPr>
-          <w:sz w:val="24"/>
-        </w:rPr>
-        <w:t xml:space="preserve"> </w:t>
-      </w:r>
-      <w:proofErr w:type="spellStart"/>
-      <w:r>
-        <w:rPr>
-          <w:sz w:val="24"/>
-        </w:rPr>
-        <w:t>aynı</w:t>
-      </w:r>
-      <w:proofErr w:type="spellEnd"/>
-      <w:r>
-        <w:rPr>
-          <w:sz w:val="24"/>
-        </w:rPr>
-        <w:t xml:space="preserve"> </w:t>
-      </w:r>
-      <w:proofErr w:type="spellStart"/>
-      <w:r>
-        <w:rPr>
-          <w:sz w:val="24"/>
-        </w:rPr>
-        <w:t>olmayıp</w:t>
-      </w:r>
-      <w:proofErr w:type="spellEnd"/>
-      <w:r>
-        <w:rPr>
-          <w:sz w:val="24"/>
-        </w:rPr>
-        <w:t xml:space="preserve">, </w:t>
-      </w:r>
-      <w:proofErr w:type="spellStart"/>
-      <w:r>
-        <w:rPr>
-          <w:sz w:val="24"/>
-        </w:rPr>
-        <w:t>aralarında</w:t>
-      </w:r>
-      <w:proofErr w:type="spellEnd"/>
-      <w:r>
-        <w:rPr>
-          <w:sz w:val="24"/>
-        </w:rPr>
-        <w:t xml:space="preserve"> slip </w:t>
-      </w:r>
-      <w:proofErr w:type="spellStart"/>
-      <w:r>
-        <w:rPr>
-          <w:sz w:val="24"/>
-        </w:rPr>
-        <w:t>vardır</w:t>
-      </w:r>
-      <w:proofErr w:type="spellEnd"/>
-      <w:r>
-        <w:rPr>
-          <w:sz w:val="24"/>
-        </w:rPr>
-        <w:t xml:space="preserve">. </w:t>
-      </w:r>
-      <w:proofErr w:type="spellStart"/>
-      <w:r>
-        <w:rPr>
-          <w:sz w:val="24"/>
-        </w:rPr>
-        <w:t>Farklı</w:t>
-      </w:r>
-      <w:proofErr w:type="spellEnd"/>
-      <w:r>
-        <w:rPr>
-          <w:sz w:val="24"/>
-        </w:rPr>
-        <w:t xml:space="preserve"> </w:t>
-      </w:r>
-      <w:proofErr w:type="spellStart"/>
-      <w:r>
-        <w:rPr>
-          <w:sz w:val="24"/>
-        </w:rPr>
-        <w:t>elektriksel</w:t>
-      </w:r>
-      <w:proofErr w:type="spellEnd"/>
-      <w:r>
-        <w:rPr>
-          <w:sz w:val="24"/>
-        </w:rPr>
-        <w:t xml:space="preserve"> </w:t>
-      </w:r>
-      <w:proofErr w:type="spellStart"/>
-      <w:r>
-        <w:rPr>
-          <w:sz w:val="24"/>
-        </w:rPr>
-        <w:t>frekanslarda</w:t>
-      </w:r>
-      <w:proofErr w:type="spellEnd"/>
-      <w:r>
-        <w:rPr>
-          <w:sz w:val="24"/>
-        </w:rPr>
-        <w:t xml:space="preserve"> </w:t>
-      </w:r>
-      <w:proofErr w:type="spellStart"/>
-      <w:r>
-        <w:rPr>
-          <w:sz w:val="24"/>
-        </w:rPr>
-        <w:t>ve</w:t>
-      </w:r>
-      <w:proofErr w:type="spellEnd"/>
-      <w:r>
-        <w:rPr>
-          <w:sz w:val="24"/>
-        </w:rPr>
-        <w:t xml:space="preserve"> </w:t>
-      </w:r>
-      <w:proofErr w:type="spellStart"/>
-      <w:r>
-        <w:rPr>
-          <w:sz w:val="24"/>
-        </w:rPr>
-        <w:t>gerilim</w:t>
-      </w:r>
-      <w:proofErr w:type="spellEnd"/>
-      <w:r>
-        <w:rPr>
-          <w:sz w:val="24"/>
-        </w:rPr>
-        <w:t xml:space="preserve"> </w:t>
-      </w:r>
-      <w:proofErr w:type="spellStart"/>
-      <w:r>
-        <w:rPr>
-          <w:sz w:val="24"/>
-        </w:rPr>
-        <w:t>değerlerinde</w:t>
-      </w:r>
-      <w:proofErr w:type="spellEnd"/>
-      <w:r>
-        <w:rPr>
-          <w:sz w:val="24"/>
-        </w:rPr>
-        <w:t xml:space="preserve"> </w:t>
-      </w:r>
-      <w:proofErr w:type="spellStart"/>
-      <w:r>
-        <w:rPr>
-          <w:sz w:val="24"/>
-        </w:rPr>
-        <w:t>hız</w:t>
-      </w:r>
-      <w:proofErr w:type="spellEnd"/>
-      <w:r>
-        <w:rPr>
-          <w:sz w:val="24"/>
-        </w:rPr>
-        <w:t xml:space="preserve"> </w:t>
-      </w:r>
-      <w:proofErr w:type="spellStart"/>
-      <w:r>
-        <w:rPr>
-          <w:sz w:val="24"/>
-        </w:rPr>
-        <w:t>ve</w:t>
-      </w:r>
-      <w:proofErr w:type="spellEnd"/>
-      <w:r>
-        <w:rPr>
-          <w:sz w:val="24"/>
-        </w:rPr>
-        <w:t xml:space="preserve"> </w:t>
-      </w:r>
-      <w:proofErr w:type="spellStart"/>
-      <w:r>
-        <w:rPr>
-          <w:sz w:val="24"/>
-        </w:rPr>
-        <w:t>tork</w:t>
-      </w:r>
-      <w:proofErr w:type="spellEnd"/>
-      <w:r>
-        <w:rPr>
-          <w:sz w:val="24"/>
-        </w:rPr>
-        <w:t xml:space="preserve"> </w:t>
-      </w:r>
-      <w:proofErr w:type="spellStart"/>
-      <w:r>
-        <w:rPr>
-          <w:sz w:val="24"/>
-        </w:rPr>
-        <w:t>eğrileri</w:t>
-      </w:r>
-      <w:proofErr w:type="spellEnd"/>
-      <w:r>
-        <w:rPr>
-          <w:sz w:val="24"/>
-        </w:rPr>
-        <w:t xml:space="preserve"> </w:t>
-      </w:r>
-      <w:proofErr w:type="spellStart"/>
-      <w:r>
-        <w:rPr>
-          <w:sz w:val="24"/>
-        </w:rPr>
-        <w:t>verilmişitir</w:t>
-      </w:r>
-      <w:proofErr w:type="spellEnd"/>
-      <w:r>
-        <w:rPr>
-          <w:sz w:val="24"/>
-        </w:rPr>
-        <w:t xml:space="preserve">. Slip </w:t>
-      </w:r>
-      <w:proofErr w:type="spellStart"/>
-      <w:r>
-        <w:rPr>
-          <w:sz w:val="24"/>
-        </w:rPr>
-        <w:t>ayarlanarak</w:t>
-      </w:r>
-      <w:proofErr w:type="spellEnd"/>
-      <w:r>
-        <w:rPr>
-          <w:sz w:val="24"/>
-        </w:rPr>
-        <w:t xml:space="preserve"> </w:t>
-      </w:r>
-      <w:proofErr w:type="spellStart"/>
-      <w:r>
-        <w:rPr>
-          <w:sz w:val="24"/>
-        </w:rPr>
-        <w:t>istenilen</w:t>
-      </w:r>
-      <w:proofErr w:type="spellEnd"/>
-      <w:r>
-        <w:rPr>
-          <w:sz w:val="24"/>
-        </w:rPr>
-        <w:t xml:space="preserve"> </w:t>
-      </w:r>
-      <w:proofErr w:type="spellStart"/>
-      <w:r>
-        <w:rPr>
-          <w:sz w:val="24"/>
-        </w:rPr>
-        <w:t>hızda</w:t>
-      </w:r>
-      <w:proofErr w:type="spellEnd"/>
-      <w:r>
-        <w:rPr>
-          <w:sz w:val="24"/>
-        </w:rPr>
-        <w:t xml:space="preserve"> </w:t>
-      </w:r>
-      <w:proofErr w:type="spellStart"/>
-      <w:r>
-        <w:rPr>
-          <w:sz w:val="24"/>
-        </w:rPr>
-        <w:t>istenilen</w:t>
-      </w:r>
-      <w:proofErr w:type="spellEnd"/>
-      <w:r>
-        <w:rPr>
-          <w:sz w:val="24"/>
-        </w:rPr>
-        <w:t xml:space="preserve"> torque </w:t>
-      </w:r>
-      <w:proofErr w:type="spellStart"/>
-      <w:r>
-        <w:rPr>
-          <w:sz w:val="24"/>
-        </w:rPr>
-        <w:t>değeri</w:t>
-      </w:r>
-      <w:proofErr w:type="spellEnd"/>
-      <w:r>
-        <w:rPr>
-          <w:sz w:val="24"/>
-        </w:rPr>
-        <w:t xml:space="preserve"> </w:t>
-      </w:r>
-      <w:proofErr w:type="spellStart"/>
-      <w:r>
-        <w:rPr>
-          <w:sz w:val="24"/>
-        </w:rPr>
-        <w:t>elde</w:t>
-      </w:r>
-      <w:proofErr w:type="spellEnd"/>
-      <w:r>
-        <w:rPr>
-          <w:sz w:val="24"/>
-        </w:rPr>
-        <w:t xml:space="preserve"> </w:t>
-      </w:r>
-      <w:proofErr w:type="spellStart"/>
-      <w:r>
-        <w:rPr>
-          <w:sz w:val="24"/>
-        </w:rPr>
-        <w:t>edilebilmektedir</w:t>
-      </w:r>
-      <w:proofErr w:type="spellEnd"/>
-      <w:r>
-        <w:rPr>
-          <w:sz w:val="24"/>
-        </w:rPr>
-        <w:t xml:space="preserve">. </w:t>
+        <w:t xml:space="preserve">% For different frequencies and voltages, the torque-speed characteristic is presented in Fig. X. </w:t>
       </w:r>
     </w:p>
     <w:p>
@@ -6085,916 +5300,1399 @@
           <w:sz w:val="24"/>
         </w:rPr>
       </w:pPr>
-      <w:proofErr w:type="spellStart"/>
-      <w:r>
-        <w:rPr>
-          <w:sz w:val="24"/>
-        </w:rPr>
-        <w:t>Senkron</w:t>
-      </w:r>
-      <w:proofErr w:type="spellEnd"/>
-      <w:r>
-        <w:rPr>
-          <w:sz w:val="24"/>
-        </w:rPr>
-        <w:t xml:space="preserve"> </w:t>
-      </w:r>
-      <w:proofErr w:type="spellStart"/>
-      <w:r>
-        <w:rPr>
-          <w:sz w:val="24"/>
-        </w:rPr>
-        <w:t>makinelerde</w:t>
-      </w:r>
-      <w:proofErr w:type="spellEnd"/>
-      <w:r>
-        <w:rPr>
-          <w:sz w:val="24"/>
-        </w:rPr>
-        <w:t xml:space="preserve"> </w:t>
-      </w:r>
-      <w:proofErr w:type="spellStart"/>
-      <w:r>
-        <w:rPr>
-          <w:sz w:val="24"/>
-        </w:rPr>
-        <w:t>ise</w:t>
-      </w:r>
-      <w:proofErr w:type="spellEnd"/>
-      <w:r>
-        <w:rPr>
-          <w:sz w:val="24"/>
-        </w:rPr>
-        <w:t xml:space="preserve">, </w:t>
-      </w:r>
-      <w:proofErr w:type="spellStart"/>
-      <w:r>
-        <w:rPr>
-          <w:sz w:val="24"/>
-        </w:rPr>
-        <w:t>mekanik</w:t>
-      </w:r>
-      <w:proofErr w:type="spellEnd"/>
-      <w:r>
-        <w:rPr>
-          <w:sz w:val="24"/>
-        </w:rPr>
-        <w:t xml:space="preserve"> </w:t>
-      </w:r>
-      <w:proofErr w:type="spellStart"/>
-      <w:r>
-        <w:rPr>
-          <w:sz w:val="24"/>
-        </w:rPr>
-        <w:t>hız</w:t>
-      </w:r>
-      <w:proofErr w:type="spellEnd"/>
-      <w:r>
-        <w:rPr>
-          <w:sz w:val="24"/>
-        </w:rPr>
-        <w:t xml:space="preserve"> </w:t>
-      </w:r>
-      <w:proofErr w:type="spellStart"/>
-      <w:r>
-        <w:rPr>
-          <w:sz w:val="24"/>
-        </w:rPr>
-        <w:t>ile</w:t>
-      </w:r>
-      <w:proofErr w:type="spellEnd"/>
-      <w:r>
-        <w:rPr>
-          <w:sz w:val="24"/>
-        </w:rPr>
-        <w:t xml:space="preserve"> </w:t>
-      </w:r>
-      <w:proofErr w:type="spellStart"/>
-      <w:r>
-        <w:rPr>
-          <w:sz w:val="24"/>
-        </w:rPr>
-        <w:t>elektriksel</w:t>
-      </w:r>
-      <w:proofErr w:type="spellEnd"/>
-      <w:r>
-        <w:rPr>
-          <w:sz w:val="24"/>
-        </w:rPr>
-        <w:t xml:space="preserve"> </w:t>
-      </w:r>
-      <w:proofErr w:type="spellStart"/>
-      <w:r>
-        <w:rPr>
-          <w:sz w:val="24"/>
-        </w:rPr>
-        <w:t>hız</w:t>
-      </w:r>
-      <w:proofErr w:type="spellEnd"/>
-      <w:r>
-        <w:rPr>
-          <w:sz w:val="24"/>
-        </w:rPr>
-        <w:t xml:space="preserve"> </w:t>
-      </w:r>
-      <w:proofErr w:type="spellStart"/>
-      <w:r>
-        <w:rPr>
-          <w:sz w:val="24"/>
-        </w:rPr>
-        <w:t>senkrondur</w:t>
-      </w:r>
-      <w:proofErr w:type="spellEnd"/>
-      <w:r>
-        <w:rPr>
-          <w:sz w:val="24"/>
-        </w:rPr>
-        <w:t xml:space="preserve">. Torque </w:t>
-      </w:r>
-      <w:proofErr w:type="spellStart"/>
-      <w:r>
-        <w:rPr>
-          <w:sz w:val="24"/>
-        </w:rPr>
-        <w:t>ise</w:t>
-      </w:r>
-      <w:proofErr w:type="spellEnd"/>
-      <w:r>
-        <w:rPr>
-          <w:sz w:val="24"/>
-        </w:rPr>
-        <w:t xml:space="preserve"> </w:t>
-      </w:r>
-      <w:proofErr w:type="spellStart"/>
-      <w:r>
-        <w:rPr>
-          <w:sz w:val="24"/>
-        </w:rPr>
-        <w:t>gerilim</w:t>
-      </w:r>
-      <w:proofErr w:type="spellEnd"/>
-      <w:r>
-        <w:rPr>
-          <w:sz w:val="24"/>
-        </w:rPr>
-        <w:t xml:space="preserve"> </w:t>
-      </w:r>
-      <w:proofErr w:type="spellStart"/>
-      <w:r>
-        <w:rPr>
-          <w:sz w:val="24"/>
-        </w:rPr>
-        <w:t>büyüklüğü</w:t>
-      </w:r>
-      <w:proofErr w:type="spellEnd"/>
-      <w:r>
-        <w:rPr>
-          <w:sz w:val="24"/>
-        </w:rPr>
-        <w:t xml:space="preserve"> </w:t>
-      </w:r>
-      <w:proofErr w:type="spellStart"/>
-      <w:r>
-        <w:rPr>
-          <w:sz w:val="24"/>
-        </w:rPr>
-        <w:t>ve</w:t>
-      </w:r>
-      <w:proofErr w:type="spellEnd"/>
-      <w:r>
-        <w:rPr>
-          <w:sz w:val="24"/>
-        </w:rPr>
-        <w:t xml:space="preserve"> </w:t>
-      </w:r>
-      <w:proofErr w:type="spellStart"/>
-      <w:r>
-        <w:rPr>
-          <w:sz w:val="24"/>
-        </w:rPr>
-        <w:t>fazı</w:t>
-      </w:r>
-      <w:proofErr w:type="spellEnd"/>
-      <w:r>
-        <w:rPr>
-          <w:sz w:val="24"/>
-        </w:rPr>
-        <w:t xml:space="preserve"> </w:t>
-      </w:r>
-      <w:proofErr w:type="spellStart"/>
-      <w:r>
-        <w:rPr>
-          <w:sz w:val="24"/>
-        </w:rPr>
-        <w:t>ayarlanarak</w:t>
-      </w:r>
-      <w:proofErr w:type="spellEnd"/>
-      <w:r>
-        <w:rPr>
-          <w:sz w:val="24"/>
-        </w:rPr>
-        <w:t xml:space="preserve">, </w:t>
-      </w:r>
-      <w:proofErr w:type="spellStart"/>
-      <w:r>
-        <w:rPr>
-          <w:sz w:val="24"/>
-        </w:rPr>
-        <w:t>yani</w:t>
-      </w:r>
-      <w:proofErr w:type="spellEnd"/>
-      <w:r>
-        <w:rPr>
-          <w:sz w:val="24"/>
-        </w:rPr>
-        <w:t xml:space="preserve"> </w:t>
-      </w:r>
-      <w:proofErr w:type="spellStart"/>
-      <w:r>
-        <w:rPr>
-          <w:sz w:val="24"/>
-        </w:rPr>
-        <w:t>akımı</w:t>
-      </w:r>
-      <w:proofErr w:type="spellEnd"/>
-      <w:r>
-        <w:rPr>
-          <w:sz w:val="24"/>
-        </w:rPr>
-        <w:t xml:space="preserve"> </w:t>
-      </w:r>
-      <w:proofErr w:type="spellStart"/>
-      <w:r>
-        <w:rPr>
-          <w:sz w:val="24"/>
-        </w:rPr>
-        <w:t>ayarlayarak</w:t>
-      </w:r>
-      <w:proofErr w:type="spellEnd"/>
-      <w:r>
-        <w:rPr>
-          <w:sz w:val="24"/>
-        </w:rPr>
-        <w:t xml:space="preserve">, </w:t>
-      </w:r>
-      <w:proofErr w:type="spellStart"/>
-      <w:r>
-        <w:rPr>
-          <w:sz w:val="24"/>
-        </w:rPr>
-        <w:t>kontrol</w:t>
-      </w:r>
-      <w:proofErr w:type="spellEnd"/>
-      <w:r>
-        <w:rPr>
-          <w:sz w:val="24"/>
-        </w:rPr>
-        <w:t xml:space="preserve"> </w:t>
-      </w:r>
-      <w:proofErr w:type="spellStart"/>
-      <w:r>
-        <w:rPr>
-          <w:sz w:val="24"/>
-        </w:rPr>
-        <w:t>edilebilir</w:t>
-      </w:r>
-      <w:proofErr w:type="spellEnd"/>
-      <w:r>
-        <w:rPr>
-          <w:sz w:val="24"/>
-        </w:rPr>
-        <w:t xml:space="preserve">. </w:t>
-      </w:r>
-      <w:proofErr w:type="spellStart"/>
-      <w:r>
-        <w:rPr>
-          <w:sz w:val="24"/>
-        </w:rPr>
-        <w:t>Aşağıda</w:t>
-      </w:r>
-      <w:proofErr w:type="spellEnd"/>
-      <w:r>
-        <w:rPr>
-          <w:sz w:val="24"/>
-        </w:rPr>
-        <w:t xml:space="preserve"> </w:t>
-      </w:r>
-      <w:proofErr w:type="spellStart"/>
-      <w:r>
-        <w:rPr>
-          <w:sz w:val="24"/>
-        </w:rPr>
-        <w:t>senkron</w:t>
-      </w:r>
-      <w:proofErr w:type="spellEnd"/>
-      <w:r>
-        <w:rPr>
-          <w:sz w:val="24"/>
-        </w:rPr>
-        <w:t xml:space="preserve"> </w:t>
-      </w:r>
-      <w:proofErr w:type="spellStart"/>
-      <w:r>
-        <w:rPr>
-          <w:sz w:val="24"/>
-        </w:rPr>
-        <w:t>makine</w:t>
-      </w:r>
-      <w:proofErr w:type="spellEnd"/>
-      <w:r>
-        <w:rPr>
-          <w:sz w:val="24"/>
-        </w:rPr>
-        <w:t xml:space="preserve"> </w:t>
-      </w:r>
-      <w:proofErr w:type="spellStart"/>
-      <w:r>
-        <w:rPr>
-          <w:sz w:val="24"/>
-        </w:rPr>
-        <w:t>kontrolü</w:t>
-      </w:r>
-      <w:proofErr w:type="spellEnd"/>
-      <w:r>
-        <w:rPr>
-          <w:sz w:val="24"/>
-        </w:rPr>
-        <w:t xml:space="preserve"> </w:t>
-      </w:r>
-      <w:proofErr w:type="spellStart"/>
-      <w:r>
-        <w:rPr>
-          <w:sz w:val="24"/>
-        </w:rPr>
-        <w:t>için</w:t>
-      </w:r>
-      <w:proofErr w:type="spellEnd"/>
-      <w:r>
-        <w:rPr>
-          <w:sz w:val="24"/>
-        </w:rPr>
-        <w:t xml:space="preserve"> block diagram </w:t>
-      </w:r>
-      <w:proofErr w:type="spellStart"/>
-      <w:r>
-        <w:rPr>
-          <w:sz w:val="24"/>
-        </w:rPr>
-        <w:t>gösterilmiştir</w:t>
-      </w:r>
-      <w:proofErr w:type="spellEnd"/>
-      <w:r>
-        <w:rPr>
-          <w:sz w:val="24"/>
-        </w:rPr>
-        <w:t xml:space="preserve">. </w:t>
-      </w:r>
-      <w:r>
-        <w:rPr>
-          <w:sz w:val="24"/>
-        </w:rPr>
-        <w:t xml:space="preserve"> </w:t>
-      </w:r>
-      <w:proofErr w:type="spellStart"/>
-      <w:r>
-        <w:rPr>
-          <w:sz w:val="24"/>
-        </w:rPr>
-        <w:t>Kontrolcü</w:t>
-      </w:r>
-      <w:proofErr w:type="spellEnd"/>
-      <w:r>
-        <w:rPr>
-          <w:sz w:val="24"/>
-        </w:rPr>
-        <w:t xml:space="preserve"> </w:t>
-      </w:r>
-      <w:proofErr w:type="spellStart"/>
-      <w:r>
-        <w:rPr>
-          <w:sz w:val="24"/>
-        </w:rPr>
-        <w:t>çıkışında</w:t>
-      </w:r>
-      <w:proofErr w:type="spellEnd"/>
-      <w:r>
-        <w:rPr>
-          <w:sz w:val="24"/>
-        </w:rPr>
-        <w:t xml:space="preserve"> </w:t>
-      </w:r>
-      <w:proofErr w:type="spellStart"/>
-      <w:r>
-        <w:rPr>
-          <w:sz w:val="24"/>
-        </w:rPr>
-        <w:t>istenilen</w:t>
-      </w:r>
-      <w:proofErr w:type="spellEnd"/>
-      <w:r>
-        <w:rPr>
-          <w:sz w:val="24"/>
-        </w:rPr>
-        <w:t xml:space="preserve"> </w:t>
-      </w:r>
-      <w:proofErr w:type="spellStart"/>
-      <w:r>
-        <w:rPr>
-          <w:sz w:val="24"/>
-        </w:rPr>
-        <w:t>frekans</w:t>
-      </w:r>
-      <w:proofErr w:type="spellEnd"/>
-      <w:r>
-        <w:rPr>
-          <w:sz w:val="24"/>
-        </w:rPr>
-        <w:t xml:space="preserve">, </w:t>
-      </w:r>
-      <w:proofErr w:type="spellStart"/>
-      <w:r>
-        <w:rPr>
-          <w:sz w:val="24"/>
-        </w:rPr>
-        <w:t>faz</w:t>
-      </w:r>
-      <w:proofErr w:type="spellEnd"/>
-      <w:r>
-        <w:rPr>
-          <w:sz w:val="24"/>
-        </w:rPr>
-        <w:t xml:space="preserve"> </w:t>
-      </w:r>
-      <w:proofErr w:type="spellStart"/>
-      <w:r>
-        <w:rPr>
-          <w:sz w:val="24"/>
-        </w:rPr>
-        <w:t>ve</w:t>
-      </w:r>
-      <w:proofErr w:type="spellEnd"/>
-      <w:r>
-        <w:rPr>
-          <w:sz w:val="24"/>
-        </w:rPr>
-        <w:t xml:space="preserve"> </w:t>
-      </w:r>
-    </w:p>
-    <w:p>
-      <w:proofErr w:type="spellStart"/>
-      <w:r>
-        <w:t>Seperately</w:t>
-      </w:r>
-      <w:proofErr w:type="spellEnd"/>
-      <w:r>
-        <w:t xml:space="preserve"> excited </w:t>
-      </w:r>
-      <w:proofErr w:type="spellStart"/>
-      <w:r>
-        <w:t>bir</w:t>
-      </w:r>
-      <w:proofErr w:type="spellEnd"/>
-      <w:r>
-        <w:t xml:space="preserve"> DC </w:t>
-      </w:r>
-      <w:proofErr w:type="spellStart"/>
-      <w:r>
-        <w:t>motorda</w:t>
-      </w:r>
-      <w:proofErr w:type="spellEnd"/>
-      <w:r>
-        <w:t xml:space="preserve">, armature </w:t>
-      </w:r>
-      <w:proofErr w:type="spellStart"/>
-      <w:r>
-        <w:t>gerilimi</w:t>
-      </w:r>
-      <w:proofErr w:type="spellEnd"/>
-      <w:r>
-        <w:t xml:space="preserve"> </w:t>
-      </w:r>
-      <w:proofErr w:type="spellStart"/>
-      <w:r>
-        <w:t>değiştirilerek</w:t>
-      </w:r>
-      <w:proofErr w:type="spellEnd"/>
-      <w:r>
-        <w:t xml:space="preserve"> </w:t>
-      </w:r>
-      <w:proofErr w:type="spellStart"/>
-      <w:r>
-        <w:t>hız</w:t>
-      </w:r>
-      <w:proofErr w:type="spellEnd"/>
-      <w:r>
-        <w:t xml:space="preserve"> </w:t>
-      </w:r>
-      <w:proofErr w:type="spellStart"/>
-      <w:r>
-        <w:t>ve</w:t>
-      </w:r>
-      <w:proofErr w:type="spellEnd"/>
-      <w:r>
-        <w:t xml:space="preserve"> </w:t>
-      </w:r>
-      <w:proofErr w:type="spellStart"/>
-      <w:r>
-        <w:t>torqu</w:t>
-      </w:r>
-      <w:proofErr w:type="spellEnd"/>
-      <w:r>
-        <w:t xml:space="preserve"> </w:t>
-      </w:r>
-      <w:proofErr w:type="spellStart"/>
-      <w:r>
-        <w:t>kontrolü</w:t>
-      </w:r>
-      <w:proofErr w:type="spellEnd"/>
-      <w:r>
-        <w:t xml:space="preserve"> </w:t>
-      </w:r>
-      <w:proofErr w:type="spellStart"/>
-      <w:r>
-        <w:t>yapılabilmektedir</w:t>
-      </w:r>
-      <w:proofErr w:type="spellEnd"/>
-      <w:r>
-        <w:t xml:space="preserve">.  </w:t>
-      </w:r>
-      <w:proofErr w:type="spellStart"/>
-      <w:r>
-        <w:t>Aşağıdaki</w:t>
-      </w:r>
-      <w:proofErr w:type="spellEnd"/>
-      <w:r>
-        <w:t xml:space="preserve"> </w:t>
-      </w:r>
-      <w:proofErr w:type="spellStart"/>
-      <w:r>
-        <w:t>figur’de</w:t>
-      </w:r>
-      <w:proofErr w:type="spellEnd"/>
-      <w:r>
-        <w:t xml:space="preserve"> </w:t>
-      </w:r>
-      <w:proofErr w:type="spellStart"/>
-      <w:r>
-        <w:t>verilen</w:t>
-      </w:r>
-      <w:proofErr w:type="spellEnd"/>
-      <w:r>
-        <w:t xml:space="preserve"> DC motor </w:t>
-      </w:r>
-      <w:proofErr w:type="spellStart"/>
-      <w:r>
-        <w:t>sistemi</w:t>
-      </w:r>
-      <w:proofErr w:type="spellEnd"/>
-      <w:r>
-        <w:t xml:space="preserve"> </w:t>
-      </w:r>
-      <w:proofErr w:type="spellStart"/>
-      <w:r>
-        <w:t>ve</w:t>
-      </w:r>
-      <w:proofErr w:type="spellEnd"/>
-      <w:r>
-        <w:t xml:space="preserve"> </w:t>
-      </w:r>
-      <w:proofErr w:type="spellStart"/>
-      <w:r>
-        <w:t>onun</w:t>
-      </w:r>
-      <w:proofErr w:type="spellEnd"/>
-      <w:r>
-        <w:t xml:space="preserve"> </w:t>
-      </w:r>
-      <w:proofErr w:type="spellStart"/>
-      <w:r>
-        <w:t>equivalen</w:t>
-      </w:r>
-      <w:proofErr w:type="spellEnd"/>
-      <w:r>
-        <w:t xml:space="preserve"> circuit </w:t>
-      </w:r>
-      <w:proofErr w:type="spellStart"/>
-      <w:r>
-        <w:t>diagramı</w:t>
-      </w:r>
-      <w:proofErr w:type="spellEnd"/>
-      <w:r>
-        <w:t xml:space="preserve"> </w:t>
-      </w:r>
-      <w:proofErr w:type="spellStart"/>
-      <w:r>
-        <w:t>verilmiştir</w:t>
-      </w:r>
-      <w:proofErr w:type="spellEnd"/>
-      <w:r>
-        <w:t xml:space="preserve">. </w:t>
-      </w:r>
-      <w:proofErr w:type="spellStart"/>
-      <w:r>
-        <w:t>Motorda</w:t>
-      </w:r>
-      <w:proofErr w:type="spellEnd"/>
-      <w:r>
-        <w:t xml:space="preserve"> </w:t>
-      </w:r>
-      <w:proofErr w:type="spellStart"/>
-      <w:r>
-        <w:t>endüklenen</w:t>
-      </w:r>
-      <w:proofErr w:type="spellEnd"/>
-      <w:r>
-        <w:t xml:space="preserve"> </w:t>
-      </w:r>
-      <w:proofErr w:type="spellStart"/>
-      <w:r>
-        <w:t>gerilim</w:t>
-      </w:r>
-      <w:proofErr w:type="spellEnd"/>
-      <w:r>
-        <w:t xml:space="preserve"> </w:t>
-      </w:r>
-      <w:proofErr w:type="spellStart"/>
-      <w:r>
-        <w:t>makine</w:t>
-      </w:r>
-      <w:proofErr w:type="spellEnd"/>
-      <w:r>
-        <w:t xml:space="preserve"> </w:t>
-      </w:r>
-      <w:proofErr w:type="spellStart"/>
-      <w:r>
-        <w:t>sabiti</w:t>
-      </w:r>
-      <w:proofErr w:type="spellEnd"/>
-      <w:r>
-        <w:t xml:space="preserve"> </w:t>
-      </w:r>
-      <w:proofErr w:type="spellStart"/>
-      <w:r>
-        <w:t>ve</w:t>
-      </w:r>
-      <w:proofErr w:type="spellEnd"/>
-      <w:r>
-        <w:t xml:space="preserve"> </w:t>
-      </w:r>
-      <w:proofErr w:type="spellStart"/>
-      <w:r>
-        <w:t>hıza</w:t>
-      </w:r>
-      <w:proofErr w:type="spellEnd"/>
-      <w:r>
-        <w:t xml:space="preserve"> </w:t>
-      </w:r>
-      <w:proofErr w:type="spellStart"/>
-      <w:r>
-        <w:t>bağlı</w:t>
-      </w:r>
-      <w:proofErr w:type="spellEnd"/>
-      <w:r>
-        <w:t xml:space="preserve"> </w:t>
-      </w:r>
-      <w:proofErr w:type="spellStart"/>
-      <w:r>
-        <w:t>olarak</w:t>
-      </w:r>
-      <w:proofErr w:type="spellEnd"/>
-      <w:r>
-        <w:t xml:space="preserve"> </w:t>
-      </w:r>
-      <w:proofErr w:type="spellStart"/>
-      <w:r>
-        <w:t>değişmektedir</w:t>
-      </w:r>
-      <w:proofErr w:type="spellEnd"/>
-      <w:r>
-        <w:t xml:space="preserve">. </w:t>
-      </w:r>
-      <w:proofErr w:type="spellStart"/>
-      <w:r>
-        <w:t>Gereken</w:t>
-      </w:r>
-      <w:proofErr w:type="spellEnd"/>
-      <w:r>
-        <w:t xml:space="preserve"> torque </w:t>
-      </w:r>
-      <w:proofErr w:type="spellStart"/>
-      <w:r>
-        <w:t>ise</w:t>
-      </w:r>
-      <w:proofErr w:type="spellEnd"/>
-      <w:r>
-        <w:t xml:space="preserve"> </w:t>
-      </w:r>
-      <w:proofErr w:type="spellStart"/>
-      <w:r>
-        <w:t>yine</w:t>
-      </w:r>
-      <w:proofErr w:type="spellEnd"/>
-      <w:r>
-        <w:t xml:space="preserve"> motor </w:t>
-      </w:r>
-      <w:proofErr w:type="spellStart"/>
-      <w:r>
-        <w:t>sabiti</w:t>
-      </w:r>
-      <w:proofErr w:type="spellEnd"/>
-      <w:r>
-        <w:t xml:space="preserve"> </w:t>
-      </w:r>
-      <w:proofErr w:type="spellStart"/>
-      <w:r>
-        <w:t>ve</w:t>
-      </w:r>
-      <w:proofErr w:type="spellEnd"/>
-      <w:r>
-        <w:t xml:space="preserve"> </w:t>
-      </w:r>
-      <w:proofErr w:type="spellStart"/>
-      <w:r>
-        <w:t>akıma</w:t>
-      </w:r>
-      <w:proofErr w:type="spellEnd"/>
-      <w:r>
-        <w:t xml:space="preserve"> </w:t>
-      </w:r>
-      <w:proofErr w:type="spellStart"/>
-      <w:r>
-        <w:t>bağlıdır</w:t>
-      </w:r>
-      <w:proofErr w:type="spellEnd"/>
-      <w:r>
-        <w:t xml:space="preserve">. Bu </w:t>
-      </w:r>
-      <w:proofErr w:type="spellStart"/>
-      <w:r>
-        <w:t>iki</w:t>
-      </w:r>
-      <w:proofErr w:type="spellEnd"/>
-      <w:r>
-        <w:t xml:space="preserve"> </w:t>
-      </w:r>
-      <w:proofErr w:type="spellStart"/>
-      <w:r>
-        <w:t>durumda</w:t>
-      </w:r>
-      <w:proofErr w:type="spellEnd"/>
-      <w:r>
-        <w:t xml:space="preserve"> </w:t>
-      </w:r>
-      <w:proofErr w:type="spellStart"/>
-      <w:r>
-        <w:t>istenen</w:t>
-      </w:r>
-      <w:proofErr w:type="spellEnd"/>
-      <w:r>
-        <w:t xml:space="preserve"> </w:t>
-      </w:r>
-      <w:proofErr w:type="spellStart"/>
-      <w:r>
-        <w:t>hız</w:t>
-      </w:r>
-      <w:proofErr w:type="spellEnd"/>
-      <w:r>
-        <w:t xml:space="preserve"> </w:t>
-      </w:r>
-      <w:proofErr w:type="spellStart"/>
-      <w:r>
-        <w:t>ve</w:t>
-      </w:r>
-      <w:proofErr w:type="spellEnd"/>
-      <w:r>
-        <w:t xml:space="preserve"> torque </w:t>
-      </w:r>
-      <w:proofErr w:type="spellStart"/>
-      <w:r>
-        <w:t>için</w:t>
-      </w:r>
-      <w:proofErr w:type="spellEnd"/>
-      <w:r>
-        <w:t xml:space="preserve"> </w:t>
-      </w:r>
-      <w:proofErr w:type="spellStart"/>
-      <w:r>
-        <w:t>verilmesi</w:t>
-      </w:r>
-      <w:proofErr w:type="spellEnd"/>
-      <w:r>
-        <w:t xml:space="preserve"> </w:t>
-      </w:r>
-      <w:proofErr w:type="spellStart"/>
-      <w:r>
-        <w:t>gereken</w:t>
-      </w:r>
-      <w:proofErr w:type="spellEnd"/>
-      <w:r>
-        <w:t xml:space="preserve"> </w:t>
-      </w:r>
-      <w:proofErr w:type="spellStart"/>
-      <w:r>
-        <w:t>gerilim</w:t>
-      </w:r>
-      <w:proofErr w:type="spellEnd"/>
-      <w:r>
-        <w:t xml:space="preserve"> </w:t>
-      </w:r>
-      <w:proofErr w:type="spellStart"/>
-      <w:r>
-        <w:t>aşağıdaki</w:t>
-      </w:r>
-      <w:proofErr w:type="spellEnd"/>
-      <w:r>
-        <w:t xml:space="preserve"> </w:t>
-      </w:r>
-      <w:proofErr w:type="spellStart"/>
-      <w:r>
-        <w:t>gibi</w:t>
-      </w:r>
-      <w:proofErr w:type="spellEnd"/>
-      <w:r>
-        <w:t xml:space="preserve"> </w:t>
-      </w:r>
-      <w:proofErr w:type="spellStart"/>
-      <w:r>
-        <w:t>hesaplanabilir</w:t>
-      </w:r>
-      <w:proofErr w:type="spellEnd"/>
-      <w:r>
-        <w:t xml:space="preserve">. Bu </w:t>
-      </w:r>
-      <w:proofErr w:type="spellStart"/>
-      <w:r>
-        <w:t>gerilim</w:t>
-      </w:r>
-      <w:proofErr w:type="spellEnd"/>
-      <w:r>
-        <w:t xml:space="preserve"> </w:t>
-      </w:r>
-      <w:proofErr w:type="spellStart"/>
-      <w:r>
-        <w:t>değeri</w:t>
-      </w:r>
-      <w:proofErr w:type="spellEnd"/>
-      <w:r>
-        <w:t xml:space="preserve"> VSC </w:t>
-      </w:r>
-      <w:proofErr w:type="spellStart"/>
-      <w:r>
-        <w:t>kullanılarak</w:t>
-      </w:r>
-      <w:proofErr w:type="spellEnd"/>
-      <w:r>
-        <w:t xml:space="preserve">, PWM </w:t>
-      </w:r>
-      <w:proofErr w:type="spellStart"/>
-      <w:r>
-        <w:t>tekniği</w:t>
-      </w:r>
-      <w:proofErr w:type="spellEnd"/>
-      <w:r>
-        <w:t xml:space="preserve"> </w:t>
-      </w:r>
-      <w:proofErr w:type="spellStart"/>
-      <w:r>
-        <w:t>ile</w:t>
-      </w:r>
-      <w:proofErr w:type="spellEnd"/>
-      <w:r>
-        <w:t xml:space="preserve"> </w:t>
-      </w:r>
-      <w:proofErr w:type="spellStart"/>
-      <w:r>
-        <w:t>elde</w:t>
-      </w:r>
-      <w:proofErr w:type="spellEnd"/>
-      <w:r>
-        <w:t xml:space="preserve"> </w:t>
-      </w:r>
-      <w:proofErr w:type="spellStart"/>
-      <w:r>
-        <w:t>edilebilir</w:t>
-      </w:r>
-      <w:proofErr w:type="spellEnd"/>
-      <w:r>
-        <w:t>.</w:t>
-      </w:r>
-      <w:bookmarkStart w:id="0" w:name="_GoBack"/>
-      <w:bookmarkEnd w:id="0"/>
+      <w:r>
+        <w:rPr>
+          <w:sz w:val="24"/>
+        </w:rPr>
+        <w:t xml:space="preserve">% Therefore, their speed and torque are controlled via frequency and voltage, and so slip.  </w:t>
+      </w:r>
     </w:p>
     <w:p>
       <w:pPr>
         <w:rPr>
+          <w:sz w:val="24"/>
+        </w:rPr>
+      </w:pPr>
+      <w:r>
+        <w:rPr>
+          <w:sz w:val="24"/>
+        </w:rPr>
+        <w:t xml:space="preserve">% The control diagram of IMs is presented in Fig. X. </w:t>
+      </w:r>
+    </w:p>
+    <w:p>
+      <w:pPr>
+        <w:rPr>
+          <w:sz w:val="24"/>
+        </w:rPr>
+      </w:pPr>
+    </w:p>
+    <w:p>
+      <w:pPr>
+        <w:rPr>
+          <w:sz w:val="24"/>
+        </w:rPr>
+      </w:pPr>
+      <w:r>
+        <w:rPr>
+          <w:sz w:val="24"/>
+        </w:rPr>
+        <w:t xml:space="preserve">% Unlike </w:t>
+      </w:r>
+      <w:proofErr w:type="gramStart"/>
+      <w:r>
+        <w:rPr>
+          <w:sz w:val="24"/>
+        </w:rPr>
+        <w:t>IMs,  SMs</w:t>
+      </w:r>
+      <w:proofErr w:type="gramEnd"/>
+      <w:r>
+        <w:rPr>
+          <w:sz w:val="24"/>
+        </w:rPr>
+        <w:t xml:space="preserve"> have field windings (or permanent magnets). For constant field </w:t>
+      </w:r>
+      <w:proofErr w:type="gramStart"/>
+      <w:r>
+        <w:rPr>
+          <w:sz w:val="24"/>
+        </w:rPr>
+        <w:t>flux,  they</w:t>
+      </w:r>
+      <w:proofErr w:type="gramEnd"/>
+      <w:r>
+        <w:rPr>
+          <w:sz w:val="24"/>
+        </w:rPr>
+        <w:t xml:space="preserve"> are controlled via the stator voltages. </w:t>
+      </w:r>
+    </w:p>
+    <w:p>
+      <w:pPr>
+        <w:rPr>
+          <w:sz w:val="24"/>
+        </w:rPr>
+      </w:pPr>
+      <w:r>
+        <w:rPr>
+          <w:sz w:val="24"/>
+        </w:rPr>
+        <w:t>% SMs operated at synchronous speed. Thus, the mechanical speed is directly controlled by the electrical frequency, and torque is adjusted by the current that is controlled by the applied voltage and its phase angle. The control diagram of SMs is presented in Fig. X.</w:t>
+      </w:r>
+    </w:p>
+    <w:p>
+      <w:pPr>
+        <w:rPr>
           <w:b/>
+          <w:sz w:val="32"/>
         </w:rPr>
       </w:pPr>
-      <w:r>
+    </w:p>
+    <w:p>
+      <w:pPr>
         <w:rPr>
           <w:b/>
         </w:rPr>
+      </w:pPr>
+      <w:r>
+        <w:rPr>
+          <w:b/>
+        </w:rPr>
         <w:lastRenderedPageBreak/>
+        <w:t>Speed and Torque Control</w:t>
+      </w:r>
+    </w:p>
+    <w:p>
+      <w:pPr>
+        <w:rPr>
+          <w:sz w:val="24"/>
+        </w:rPr>
+      </w:pPr>
+      <w:r>
+        <w:rPr>
+          <w:sz w:val="24"/>
+        </w:rPr>
+        <w:t xml:space="preserve">AC </w:t>
+      </w:r>
+      <w:proofErr w:type="spellStart"/>
+      <w:r>
+        <w:rPr>
+          <w:sz w:val="24"/>
+        </w:rPr>
+        <w:t>motorlarda</w:t>
+      </w:r>
+      <w:proofErr w:type="spellEnd"/>
+      <w:r>
+        <w:rPr>
+          <w:sz w:val="24"/>
+        </w:rPr>
+        <w:t xml:space="preserve">, DC </w:t>
+      </w:r>
+      <w:proofErr w:type="spellStart"/>
+      <w:r>
+        <w:rPr>
+          <w:sz w:val="24"/>
+        </w:rPr>
+        <w:t>notorların</w:t>
+      </w:r>
+      <w:proofErr w:type="spellEnd"/>
+      <w:r>
+        <w:rPr>
+          <w:sz w:val="24"/>
+        </w:rPr>
+        <w:t xml:space="preserve"> </w:t>
+      </w:r>
+      <w:proofErr w:type="spellStart"/>
+      <w:r>
+        <w:rPr>
+          <w:sz w:val="24"/>
+        </w:rPr>
+        <w:t>aksine</w:t>
+      </w:r>
+      <w:proofErr w:type="spellEnd"/>
+      <w:r>
+        <w:rPr>
+          <w:sz w:val="24"/>
+        </w:rPr>
+        <w:t xml:space="preserve"> hem </w:t>
+      </w:r>
+      <w:proofErr w:type="spellStart"/>
+      <w:r>
+        <w:rPr>
+          <w:sz w:val="24"/>
+        </w:rPr>
+        <w:t>gerilim</w:t>
+      </w:r>
+      <w:proofErr w:type="spellEnd"/>
+      <w:r>
+        <w:rPr>
+          <w:sz w:val="24"/>
+        </w:rPr>
+        <w:t xml:space="preserve"> </w:t>
+      </w:r>
+      <w:proofErr w:type="spellStart"/>
+      <w:r>
+        <w:rPr>
+          <w:sz w:val="24"/>
+        </w:rPr>
+        <w:t>ve</w:t>
+      </w:r>
+      <w:proofErr w:type="spellEnd"/>
+      <w:r>
+        <w:rPr>
+          <w:sz w:val="24"/>
+        </w:rPr>
+        <w:t xml:space="preserve"> hem de </w:t>
+      </w:r>
+      <w:proofErr w:type="spellStart"/>
+      <w:r>
+        <w:rPr>
+          <w:sz w:val="24"/>
+        </w:rPr>
+        <w:t>frekans</w:t>
+      </w:r>
+      <w:proofErr w:type="spellEnd"/>
+      <w:r>
+        <w:rPr>
+          <w:sz w:val="24"/>
+        </w:rPr>
+        <w:t xml:space="preserve"> </w:t>
+      </w:r>
+      <w:proofErr w:type="spellStart"/>
+      <w:r>
+        <w:rPr>
+          <w:sz w:val="24"/>
+        </w:rPr>
+        <w:t>kontrolü</w:t>
+      </w:r>
+      <w:proofErr w:type="spellEnd"/>
+      <w:r>
+        <w:rPr>
+          <w:sz w:val="24"/>
+        </w:rPr>
+        <w:t xml:space="preserve"> </w:t>
+      </w:r>
+      <w:proofErr w:type="spellStart"/>
+      <w:r>
+        <w:rPr>
+          <w:sz w:val="24"/>
+        </w:rPr>
+        <w:t>yapılmaktadır</w:t>
+      </w:r>
+      <w:proofErr w:type="spellEnd"/>
+      <w:r>
+        <w:rPr>
+          <w:sz w:val="24"/>
+        </w:rPr>
+        <w:t xml:space="preserve">. </w:t>
+      </w:r>
+      <w:proofErr w:type="spellStart"/>
+      <w:r>
+        <w:rPr>
+          <w:sz w:val="24"/>
+        </w:rPr>
+        <w:t>Frekans</w:t>
+      </w:r>
+      <w:proofErr w:type="spellEnd"/>
+      <w:r>
+        <w:rPr>
+          <w:sz w:val="24"/>
+        </w:rPr>
+        <w:t xml:space="preserve"> </w:t>
+      </w:r>
+      <w:proofErr w:type="spellStart"/>
+      <w:r>
+        <w:rPr>
+          <w:sz w:val="24"/>
+        </w:rPr>
+        <w:t>kontrlü</w:t>
+      </w:r>
+      <w:proofErr w:type="spellEnd"/>
+      <w:r>
+        <w:rPr>
+          <w:sz w:val="24"/>
+        </w:rPr>
+        <w:t xml:space="preserve"> </w:t>
+      </w:r>
+      <w:proofErr w:type="spellStart"/>
+      <w:r>
+        <w:rPr>
+          <w:sz w:val="24"/>
+        </w:rPr>
+        <w:t>ile</w:t>
+      </w:r>
+      <w:proofErr w:type="spellEnd"/>
+      <w:r>
+        <w:rPr>
+          <w:sz w:val="24"/>
+        </w:rPr>
+        <w:t xml:space="preserve"> </w:t>
+      </w:r>
+      <w:proofErr w:type="spellStart"/>
+      <w:r>
+        <w:rPr>
+          <w:sz w:val="24"/>
+        </w:rPr>
+        <w:t>hız</w:t>
+      </w:r>
+      <w:proofErr w:type="spellEnd"/>
+      <w:r>
+        <w:rPr>
+          <w:sz w:val="24"/>
+        </w:rPr>
+        <w:t xml:space="preserve"> </w:t>
+      </w:r>
+      <w:proofErr w:type="spellStart"/>
+      <w:r>
+        <w:rPr>
+          <w:sz w:val="24"/>
+        </w:rPr>
+        <w:t>değişimi</w:t>
+      </w:r>
+      <w:proofErr w:type="spellEnd"/>
+      <w:r>
+        <w:rPr>
+          <w:sz w:val="24"/>
+        </w:rPr>
+        <w:t xml:space="preserve"> </w:t>
+      </w:r>
+      <w:proofErr w:type="spellStart"/>
+      <w:r>
+        <w:rPr>
+          <w:sz w:val="24"/>
+        </w:rPr>
+        <w:t>yapılmakta</w:t>
+      </w:r>
+      <w:proofErr w:type="spellEnd"/>
+      <w:r>
+        <w:rPr>
+          <w:sz w:val="24"/>
+        </w:rPr>
+        <w:t xml:space="preserve">, </w:t>
+      </w:r>
+      <w:proofErr w:type="spellStart"/>
+      <w:r>
+        <w:rPr>
+          <w:sz w:val="24"/>
+        </w:rPr>
+        <w:t>olup</w:t>
+      </w:r>
+      <w:proofErr w:type="spellEnd"/>
+      <w:r>
+        <w:rPr>
+          <w:sz w:val="24"/>
+        </w:rPr>
+        <w:t xml:space="preserve"> </w:t>
+      </w:r>
+      <w:proofErr w:type="spellStart"/>
+      <w:r>
+        <w:rPr>
+          <w:sz w:val="24"/>
+        </w:rPr>
+        <w:t>akım</w:t>
+      </w:r>
+      <w:proofErr w:type="spellEnd"/>
+      <w:r>
+        <w:rPr>
+          <w:sz w:val="24"/>
+        </w:rPr>
+        <w:t xml:space="preserve"> </w:t>
+      </w:r>
+      <w:proofErr w:type="spellStart"/>
+      <w:r>
+        <w:rPr>
+          <w:sz w:val="24"/>
+        </w:rPr>
+        <w:t>kontrolü</w:t>
+      </w:r>
+      <w:proofErr w:type="spellEnd"/>
+      <w:r>
+        <w:rPr>
+          <w:sz w:val="24"/>
+        </w:rPr>
+        <w:t xml:space="preserve"> </w:t>
+      </w:r>
+      <w:proofErr w:type="spellStart"/>
+      <w:r>
+        <w:rPr>
+          <w:sz w:val="24"/>
+        </w:rPr>
+        <w:t>gerilim</w:t>
+      </w:r>
+      <w:proofErr w:type="spellEnd"/>
+      <w:r>
+        <w:rPr>
+          <w:sz w:val="24"/>
+        </w:rPr>
+        <w:t xml:space="preserve"> </w:t>
+      </w:r>
+      <w:proofErr w:type="spellStart"/>
+      <w:r>
+        <w:rPr>
+          <w:sz w:val="24"/>
+        </w:rPr>
+        <w:t>ile</w:t>
+      </w:r>
+      <w:proofErr w:type="spellEnd"/>
+      <w:r>
+        <w:rPr>
+          <w:sz w:val="24"/>
+        </w:rPr>
+        <w:t xml:space="preserve"> </w:t>
+      </w:r>
+      <w:proofErr w:type="spellStart"/>
+      <w:r>
+        <w:rPr>
+          <w:sz w:val="24"/>
+        </w:rPr>
+        <w:t>sağlanabilmektedir</w:t>
+      </w:r>
+      <w:proofErr w:type="spellEnd"/>
+      <w:r>
+        <w:rPr>
+          <w:sz w:val="24"/>
+        </w:rPr>
+        <w:t>.</w:t>
+      </w:r>
+    </w:p>
+    <w:p>
+      <w:pPr>
+        <w:rPr>
+          <w:sz w:val="24"/>
+        </w:rPr>
+      </w:pPr>
+      <w:r>
+        <w:rPr>
+          <w:sz w:val="24"/>
+        </w:rPr>
+        <w:t xml:space="preserve">Induction </w:t>
+      </w:r>
+      <w:proofErr w:type="spellStart"/>
+      <w:r>
+        <w:rPr>
+          <w:sz w:val="24"/>
+        </w:rPr>
+        <w:t>ve</w:t>
+      </w:r>
+      <w:proofErr w:type="spellEnd"/>
+      <w:r>
+        <w:rPr>
+          <w:sz w:val="24"/>
+        </w:rPr>
+        <w:t xml:space="preserve"> </w:t>
+      </w:r>
+      <w:proofErr w:type="spellStart"/>
+      <w:r>
+        <w:rPr>
+          <w:sz w:val="24"/>
+        </w:rPr>
+        <w:t>senkron</w:t>
+      </w:r>
+      <w:proofErr w:type="spellEnd"/>
+      <w:r>
+        <w:rPr>
+          <w:sz w:val="24"/>
+        </w:rPr>
+        <w:t xml:space="preserve"> </w:t>
+      </w:r>
+      <w:proofErr w:type="spellStart"/>
+      <w:r>
+        <w:rPr>
+          <w:sz w:val="24"/>
+        </w:rPr>
+        <w:t>makinelerde</w:t>
+      </w:r>
+      <w:proofErr w:type="spellEnd"/>
+      <w:r>
+        <w:rPr>
+          <w:sz w:val="24"/>
+        </w:rPr>
+        <w:t xml:space="preserve"> </w:t>
+      </w:r>
+      <w:proofErr w:type="spellStart"/>
+      <w:r>
+        <w:rPr>
+          <w:sz w:val="24"/>
+        </w:rPr>
+        <w:t>bu</w:t>
+      </w:r>
+      <w:proofErr w:type="spellEnd"/>
+      <w:r>
+        <w:rPr>
+          <w:sz w:val="24"/>
+        </w:rPr>
+        <w:t xml:space="preserve"> </w:t>
+      </w:r>
+      <w:proofErr w:type="spellStart"/>
+      <w:r>
+        <w:rPr>
+          <w:sz w:val="24"/>
+        </w:rPr>
+        <w:t>kontrol</w:t>
+      </w:r>
+      <w:proofErr w:type="spellEnd"/>
+      <w:r>
+        <w:rPr>
+          <w:sz w:val="24"/>
+        </w:rPr>
+        <w:t xml:space="preserve"> </w:t>
+      </w:r>
+      <w:proofErr w:type="spellStart"/>
+      <w:r>
+        <w:rPr>
+          <w:sz w:val="24"/>
+        </w:rPr>
+        <w:t>yöntemleri</w:t>
+      </w:r>
+      <w:proofErr w:type="spellEnd"/>
+      <w:r>
+        <w:rPr>
+          <w:sz w:val="24"/>
+        </w:rPr>
+        <w:t xml:space="preserve"> </w:t>
+      </w:r>
+      <w:proofErr w:type="spellStart"/>
+      <w:r>
+        <w:rPr>
+          <w:sz w:val="24"/>
+        </w:rPr>
+        <w:t>farklı</w:t>
+      </w:r>
+      <w:proofErr w:type="spellEnd"/>
+      <w:r>
+        <w:rPr>
+          <w:sz w:val="24"/>
+        </w:rPr>
+        <w:t xml:space="preserve"> </w:t>
+      </w:r>
+      <w:proofErr w:type="spellStart"/>
+      <w:r>
+        <w:rPr>
+          <w:sz w:val="24"/>
+        </w:rPr>
+        <w:t>olabilimektedir</w:t>
+      </w:r>
+      <w:proofErr w:type="spellEnd"/>
+      <w:r>
+        <w:rPr>
+          <w:sz w:val="24"/>
+        </w:rPr>
+        <w:t xml:space="preserve">. Induction </w:t>
+      </w:r>
+      <w:proofErr w:type="spellStart"/>
+      <w:r>
+        <w:rPr>
+          <w:sz w:val="24"/>
+        </w:rPr>
+        <w:t>makinelerde</w:t>
+      </w:r>
+      <w:proofErr w:type="spellEnd"/>
+      <w:r>
+        <w:rPr>
+          <w:sz w:val="24"/>
+        </w:rPr>
+        <w:t xml:space="preserve"> </w:t>
+      </w:r>
+      <w:proofErr w:type="spellStart"/>
+      <w:r>
+        <w:rPr>
+          <w:sz w:val="24"/>
+        </w:rPr>
+        <w:t>motorun</w:t>
+      </w:r>
+      <w:proofErr w:type="spellEnd"/>
+      <w:r>
+        <w:rPr>
+          <w:sz w:val="24"/>
+        </w:rPr>
+        <w:t xml:space="preserve"> </w:t>
+      </w:r>
+      <w:proofErr w:type="spellStart"/>
+      <w:r>
+        <w:rPr>
+          <w:sz w:val="24"/>
+        </w:rPr>
+        <w:t>mekanik</w:t>
+      </w:r>
+      <w:proofErr w:type="spellEnd"/>
+      <w:r>
+        <w:rPr>
+          <w:sz w:val="24"/>
+        </w:rPr>
+        <w:t xml:space="preserve"> </w:t>
+      </w:r>
+      <w:proofErr w:type="spellStart"/>
+      <w:r>
+        <w:rPr>
+          <w:sz w:val="24"/>
+        </w:rPr>
+        <w:t>hızı</w:t>
+      </w:r>
+      <w:proofErr w:type="spellEnd"/>
+      <w:r>
+        <w:rPr>
+          <w:sz w:val="24"/>
+        </w:rPr>
+        <w:t xml:space="preserve"> </w:t>
+      </w:r>
+      <w:proofErr w:type="spellStart"/>
+      <w:r>
+        <w:rPr>
+          <w:sz w:val="24"/>
+        </w:rPr>
+        <w:t>elektriksel</w:t>
+      </w:r>
+      <w:proofErr w:type="spellEnd"/>
+      <w:r>
+        <w:rPr>
+          <w:sz w:val="24"/>
+        </w:rPr>
+        <w:t xml:space="preserve"> </w:t>
+      </w:r>
+      <w:proofErr w:type="spellStart"/>
+      <w:r>
+        <w:rPr>
+          <w:sz w:val="24"/>
+        </w:rPr>
+        <w:t>hızla</w:t>
+      </w:r>
+      <w:proofErr w:type="spellEnd"/>
+      <w:r>
+        <w:rPr>
+          <w:sz w:val="24"/>
+        </w:rPr>
+        <w:t xml:space="preserve"> </w:t>
+      </w:r>
+      <w:proofErr w:type="spellStart"/>
+      <w:r>
+        <w:rPr>
+          <w:sz w:val="24"/>
+        </w:rPr>
+        <w:t>aynı</w:t>
+      </w:r>
+      <w:proofErr w:type="spellEnd"/>
+      <w:r>
+        <w:rPr>
+          <w:sz w:val="24"/>
+        </w:rPr>
+        <w:t xml:space="preserve"> </w:t>
+      </w:r>
+      <w:proofErr w:type="spellStart"/>
+      <w:r>
+        <w:rPr>
+          <w:sz w:val="24"/>
+        </w:rPr>
+        <w:t>olmayıp</w:t>
+      </w:r>
+      <w:proofErr w:type="spellEnd"/>
+      <w:r>
+        <w:rPr>
+          <w:sz w:val="24"/>
+        </w:rPr>
+        <w:t xml:space="preserve">, </w:t>
+      </w:r>
+      <w:proofErr w:type="spellStart"/>
+      <w:r>
+        <w:rPr>
+          <w:sz w:val="24"/>
+        </w:rPr>
+        <w:t>aralarında</w:t>
+      </w:r>
+      <w:proofErr w:type="spellEnd"/>
+      <w:r>
+        <w:rPr>
+          <w:sz w:val="24"/>
+        </w:rPr>
+        <w:t xml:space="preserve"> slip </w:t>
+      </w:r>
+      <w:proofErr w:type="spellStart"/>
+      <w:r>
+        <w:rPr>
+          <w:sz w:val="24"/>
+        </w:rPr>
+        <w:t>vardır</w:t>
+      </w:r>
+      <w:proofErr w:type="spellEnd"/>
+      <w:r>
+        <w:rPr>
+          <w:sz w:val="24"/>
+        </w:rPr>
+        <w:t xml:space="preserve">. </w:t>
+      </w:r>
+      <w:proofErr w:type="spellStart"/>
+      <w:r>
+        <w:rPr>
+          <w:sz w:val="24"/>
+        </w:rPr>
+        <w:t>Farklı</w:t>
+      </w:r>
+      <w:proofErr w:type="spellEnd"/>
+      <w:r>
+        <w:rPr>
+          <w:sz w:val="24"/>
+        </w:rPr>
+        <w:t xml:space="preserve"> </w:t>
+      </w:r>
+      <w:proofErr w:type="spellStart"/>
+      <w:r>
+        <w:rPr>
+          <w:sz w:val="24"/>
+        </w:rPr>
+        <w:t>elektriksel</w:t>
+      </w:r>
+      <w:proofErr w:type="spellEnd"/>
+      <w:r>
+        <w:rPr>
+          <w:sz w:val="24"/>
+        </w:rPr>
+        <w:t xml:space="preserve"> </w:t>
+      </w:r>
+      <w:proofErr w:type="spellStart"/>
+      <w:r>
+        <w:rPr>
+          <w:sz w:val="24"/>
+        </w:rPr>
+        <w:t>frekanslarda</w:t>
+      </w:r>
+      <w:proofErr w:type="spellEnd"/>
+      <w:r>
+        <w:rPr>
+          <w:sz w:val="24"/>
+        </w:rPr>
+        <w:t xml:space="preserve"> </w:t>
+      </w:r>
+      <w:proofErr w:type="spellStart"/>
+      <w:r>
+        <w:rPr>
+          <w:sz w:val="24"/>
+        </w:rPr>
+        <w:t>ve</w:t>
+      </w:r>
+      <w:proofErr w:type="spellEnd"/>
+      <w:r>
+        <w:rPr>
+          <w:sz w:val="24"/>
+        </w:rPr>
+        <w:t xml:space="preserve"> </w:t>
+      </w:r>
+      <w:proofErr w:type="spellStart"/>
+      <w:r>
+        <w:rPr>
+          <w:sz w:val="24"/>
+        </w:rPr>
+        <w:t>gerilim</w:t>
+      </w:r>
+      <w:proofErr w:type="spellEnd"/>
+      <w:r>
+        <w:rPr>
+          <w:sz w:val="24"/>
+        </w:rPr>
+        <w:t xml:space="preserve"> </w:t>
+      </w:r>
+      <w:proofErr w:type="spellStart"/>
+      <w:r>
+        <w:rPr>
+          <w:sz w:val="24"/>
+        </w:rPr>
+        <w:t>değerlerinde</w:t>
+      </w:r>
+      <w:proofErr w:type="spellEnd"/>
+      <w:r>
+        <w:rPr>
+          <w:sz w:val="24"/>
+        </w:rPr>
+        <w:t xml:space="preserve"> </w:t>
+      </w:r>
+      <w:proofErr w:type="spellStart"/>
+      <w:r>
+        <w:rPr>
+          <w:sz w:val="24"/>
+        </w:rPr>
+        <w:t>hız</w:t>
+      </w:r>
+      <w:proofErr w:type="spellEnd"/>
+      <w:r>
+        <w:rPr>
+          <w:sz w:val="24"/>
+        </w:rPr>
+        <w:t xml:space="preserve"> </w:t>
+      </w:r>
+      <w:proofErr w:type="spellStart"/>
+      <w:r>
+        <w:rPr>
+          <w:sz w:val="24"/>
+        </w:rPr>
+        <w:t>ve</w:t>
+      </w:r>
+      <w:proofErr w:type="spellEnd"/>
+      <w:r>
+        <w:rPr>
+          <w:sz w:val="24"/>
+        </w:rPr>
+        <w:t xml:space="preserve"> </w:t>
+      </w:r>
+      <w:proofErr w:type="spellStart"/>
+      <w:r>
+        <w:rPr>
+          <w:sz w:val="24"/>
+        </w:rPr>
+        <w:t>tork</w:t>
+      </w:r>
+      <w:proofErr w:type="spellEnd"/>
+      <w:r>
+        <w:rPr>
+          <w:sz w:val="24"/>
+        </w:rPr>
+        <w:t xml:space="preserve"> </w:t>
+      </w:r>
+      <w:proofErr w:type="spellStart"/>
+      <w:r>
+        <w:rPr>
+          <w:sz w:val="24"/>
+        </w:rPr>
+        <w:t>eğrileri</w:t>
+      </w:r>
+      <w:proofErr w:type="spellEnd"/>
+      <w:r>
+        <w:rPr>
+          <w:sz w:val="24"/>
+        </w:rPr>
+        <w:t xml:space="preserve"> </w:t>
+      </w:r>
+      <w:proofErr w:type="spellStart"/>
+      <w:r>
+        <w:rPr>
+          <w:sz w:val="24"/>
+        </w:rPr>
+        <w:t>verilmişitir</w:t>
+      </w:r>
+      <w:proofErr w:type="spellEnd"/>
+      <w:r>
+        <w:rPr>
+          <w:sz w:val="24"/>
+        </w:rPr>
+        <w:t xml:space="preserve">. Slip </w:t>
+      </w:r>
+      <w:proofErr w:type="spellStart"/>
+      <w:r>
+        <w:rPr>
+          <w:sz w:val="24"/>
+        </w:rPr>
+        <w:t>ayarlanarak</w:t>
+      </w:r>
+      <w:proofErr w:type="spellEnd"/>
+      <w:r>
+        <w:rPr>
+          <w:sz w:val="24"/>
+        </w:rPr>
+        <w:t xml:space="preserve"> </w:t>
+      </w:r>
+      <w:proofErr w:type="spellStart"/>
+      <w:r>
+        <w:rPr>
+          <w:sz w:val="24"/>
+        </w:rPr>
+        <w:t>istenilen</w:t>
+      </w:r>
+      <w:proofErr w:type="spellEnd"/>
+      <w:r>
+        <w:rPr>
+          <w:sz w:val="24"/>
+        </w:rPr>
+        <w:t xml:space="preserve"> </w:t>
+      </w:r>
+      <w:proofErr w:type="spellStart"/>
+      <w:r>
+        <w:rPr>
+          <w:sz w:val="24"/>
+        </w:rPr>
+        <w:t>hızda</w:t>
+      </w:r>
+      <w:proofErr w:type="spellEnd"/>
+      <w:r>
+        <w:rPr>
+          <w:sz w:val="24"/>
+        </w:rPr>
+        <w:t xml:space="preserve"> </w:t>
+      </w:r>
+      <w:proofErr w:type="spellStart"/>
+      <w:r>
+        <w:rPr>
+          <w:sz w:val="24"/>
+        </w:rPr>
+        <w:t>istenilen</w:t>
+      </w:r>
+      <w:proofErr w:type="spellEnd"/>
+      <w:r>
+        <w:rPr>
+          <w:sz w:val="24"/>
+        </w:rPr>
+        <w:t xml:space="preserve"> torque </w:t>
+      </w:r>
+      <w:proofErr w:type="spellStart"/>
+      <w:r>
+        <w:rPr>
+          <w:sz w:val="24"/>
+        </w:rPr>
+        <w:t>değeri</w:t>
+      </w:r>
+      <w:proofErr w:type="spellEnd"/>
+      <w:r>
+        <w:rPr>
+          <w:sz w:val="24"/>
+        </w:rPr>
+        <w:t xml:space="preserve"> </w:t>
+      </w:r>
+      <w:proofErr w:type="spellStart"/>
+      <w:r>
+        <w:rPr>
+          <w:sz w:val="24"/>
+        </w:rPr>
+        <w:t>elde</w:t>
+      </w:r>
+      <w:proofErr w:type="spellEnd"/>
+      <w:r>
+        <w:rPr>
+          <w:sz w:val="24"/>
+        </w:rPr>
+        <w:t xml:space="preserve"> </w:t>
+      </w:r>
+      <w:proofErr w:type="spellStart"/>
+      <w:r>
+        <w:rPr>
+          <w:sz w:val="24"/>
+        </w:rPr>
+        <w:t>edilebilmektedir</w:t>
+      </w:r>
+      <w:proofErr w:type="spellEnd"/>
+      <w:r>
+        <w:rPr>
+          <w:sz w:val="24"/>
+        </w:rPr>
+        <w:t xml:space="preserve">. </w:t>
+      </w:r>
+    </w:p>
+    <w:p>
+      <w:pPr>
+        <w:rPr>
+          <w:sz w:val="24"/>
+        </w:rPr>
+      </w:pPr>
+      <w:proofErr w:type="spellStart"/>
+      <w:r>
+        <w:rPr>
+          <w:sz w:val="24"/>
+        </w:rPr>
+        <w:t>Senkron</w:t>
+      </w:r>
+      <w:proofErr w:type="spellEnd"/>
+      <w:r>
+        <w:rPr>
+          <w:sz w:val="24"/>
+        </w:rPr>
+        <w:t xml:space="preserve"> </w:t>
+      </w:r>
+      <w:proofErr w:type="spellStart"/>
+      <w:r>
+        <w:rPr>
+          <w:sz w:val="24"/>
+        </w:rPr>
+        <w:t>makinelerde</w:t>
+      </w:r>
+      <w:proofErr w:type="spellEnd"/>
+      <w:r>
+        <w:rPr>
+          <w:sz w:val="24"/>
+        </w:rPr>
+        <w:t xml:space="preserve"> </w:t>
+      </w:r>
+      <w:proofErr w:type="spellStart"/>
+      <w:r>
+        <w:rPr>
+          <w:sz w:val="24"/>
+        </w:rPr>
+        <w:t>ise</w:t>
+      </w:r>
+      <w:proofErr w:type="spellEnd"/>
+      <w:r>
+        <w:rPr>
+          <w:sz w:val="24"/>
+        </w:rPr>
+        <w:t xml:space="preserve">, </w:t>
+      </w:r>
+      <w:proofErr w:type="spellStart"/>
+      <w:r>
+        <w:rPr>
+          <w:sz w:val="24"/>
+        </w:rPr>
+        <w:t>mekanik</w:t>
+      </w:r>
+      <w:proofErr w:type="spellEnd"/>
+      <w:r>
+        <w:rPr>
+          <w:sz w:val="24"/>
+        </w:rPr>
+        <w:t xml:space="preserve"> </w:t>
+      </w:r>
+      <w:proofErr w:type="spellStart"/>
+      <w:r>
+        <w:rPr>
+          <w:sz w:val="24"/>
+        </w:rPr>
+        <w:t>hız</w:t>
+      </w:r>
+      <w:proofErr w:type="spellEnd"/>
+      <w:r>
+        <w:rPr>
+          <w:sz w:val="24"/>
+        </w:rPr>
+        <w:t xml:space="preserve"> </w:t>
+      </w:r>
+      <w:proofErr w:type="spellStart"/>
+      <w:r>
+        <w:rPr>
+          <w:sz w:val="24"/>
+        </w:rPr>
+        <w:t>ile</w:t>
+      </w:r>
+      <w:proofErr w:type="spellEnd"/>
+      <w:r>
+        <w:rPr>
+          <w:sz w:val="24"/>
+        </w:rPr>
+        <w:t xml:space="preserve"> </w:t>
+      </w:r>
+      <w:proofErr w:type="spellStart"/>
+      <w:r>
+        <w:rPr>
+          <w:sz w:val="24"/>
+        </w:rPr>
+        <w:t>elektriksel</w:t>
+      </w:r>
+      <w:proofErr w:type="spellEnd"/>
+      <w:r>
+        <w:rPr>
+          <w:sz w:val="24"/>
+        </w:rPr>
+        <w:t xml:space="preserve"> </w:t>
+      </w:r>
+      <w:proofErr w:type="spellStart"/>
+      <w:r>
+        <w:rPr>
+          <w:sz w:val="24"/>
+        </w:rPr>
+        <w:t>hız</w:t>
+      </w:r>
+      <w:proofErr w:type="spellEnd"/>
+      <w:r>
+        <w:rPr>
+          <w:sz w:val="24"/>
+        </w:rPr>
+        <w:t xml:space="preserve"> </w:t>
+      </w:r>
+      <w:proofErr w:type="spellStart"/>
+      <w:r>
+        <w:rPr>
+          <w:sz w:val="24"/>
+        </w:rPr>
+        <w:t>senkrondur</w:t>
+      </w:r>
+      <w:proofErr w:type="spellEnd"/>
+      <w:r>
+        <w:rPr>
+          <w:sz w:val="24"/>
+        </w:rPr>
+        <w:t xml:space="preserve">. Torque </w:t>
+      </w:r>
+      <w:proofErr w:type="spellStart"/>
+      <w:r>
+        <w:rPr>
+          <w:sz w:val="24"/>
+        </w:rPr>
+        <w:t>ise</w:t>
+      </w:r>
+      <w:proofErr w:type="spellEnd"/>
+      <w:r>
+        <w:rPr>
+          <w:sz w:val="24"/>
+        </w:rPr>
+        <w:t xml:space="preserve"> </w:t>
+      </w:r>
+      <w:proofErr w:type="spellStart"/>
+      <w:r>
+        <w:rPr>
+          <w:sz w:val="24"/>
+        </w:rPr>
+        <w:t>gerilim</w:t>
+      </w:r>
+      <w:proofErr w:type="spellEnd"/>
+      <w:r>
+        <w:rPr>
+          <w:sz w:val="24"/>
+        </w:rPr>
+        <w:t xml:space="preserve"> </w:t>
+      </w:r>
+      <w:proofErr w:type="spellStart"/>
+      <w:r>
+        <w:rPr>
+          <w:sz w:val="24"/>
+        </w:rPr>
+        <w:t>büyüklüğü</w:t>
+      </w:r>
+      <w:proofErr w:type="spellEnd"/>
+      <w:r>
+        <w:rPr>
+          <w:sz w:val="24"/>
+        </w:rPr>
+        <w:t xml:space="preserve"> </w:t>
+      </w:r>
+      <w:proofErr w:type="spellStart"/>
+      <w:r>
+        <w:rPr>
+          <w:sz w:val="24"/>
+        </w:rPr>
+        <w:t>ve</w:t>
+      </w:r>
+      <w:proofErr w:type="spellEnd"/>
+      <w:r>
+        <w:rPr>
+          <w:sz w:val="24"/>
+        </w:rPr>
+        <w:t xml:space="preserve"> </w:t>
+      </w:r>
+      <w:proofErr w:type="spellStart"/>
+      <w:r>
+        <w:rPr>
+          <w:sz w:val="24"/>
+        </w:rPr>
+        <w:t>fazı</w:t>
+      </w:r>
+      <w:proofErr w:type="spellEnd"/>
+      <w:r>
+        <w:rPr>
+          <w:sz w:val="24"/>
+        </w:rPr>
+        <w:t xml:space="preserve"> </w:t>
+      </w:r>
+      <w:proofErr w:type="spellStart"/>
+      <w:r>
+        <w:rPr>
+          <w:sz w:val="24"/>
+        </w:rPr>
+        <w:t>ayarlanarak</w:t>
+      </w:r>
+      <w:proofErr w:type="spellEnd"/>
+      <w:r>
+        <w:rPr>
+          <w:sz w:val="24"/>
+        </w:rPr>
+        <w:t xml:space="preserve">, </w:t>
+      </w:r>
+      <w:proofErr w:type="spellStart"/>
+      <w:r>
+        <w:rPr>
+          <w:sz w:val="24"/>
+        </w:rPr>
+        <w:t>yani</w:t>
+      </w:r>
+      <w:proofErr w:type="spellEnd"/>
+      <w:r>
+        <w:rPr>
+          <w:sz w:val="24"/>
+        </w:rPr>
+        <w:t xml:space="preserve"> </w:t>
+      </w:r>
+      <w:proofErr w:type="spellStart"/>
+      <w:r>
+        <w:rPr>
+          <w:sz w:val="24"/>
+        </w:rPr>
+        <w:t>akımı</w:t>
+      </w:r>
+      <w:proofErr w:type="spellEnd"/>
+      <w:r>
+        <w:rPr>
+          <w:sz w:val="24"/>
+        </w:rPr>
+        <w:t xml:space="preserve"> </w:t>
+      </w:r>
+      <w:proofErr w:type="spellStart"/>
+      <w:r>
+        <w:rPr>
+          <w:sz w:val="24"/>
+        </w:rPr>
+        <w:t>ayarlayarak</w:t>
+      </w:r>
+      <w:proofErr w:type="spellEnd"/>
+      <w:r>
+        <w:rPr>
+          <w:sz w:val="24"/>
+        </w:rPr>
+        <w:t xml:space="preserve">, </w:t>
+      </w:r>
+      <w:proofErr w:type="spellStart"/>
+      <w:r>
+        <w:rPr>
+          <w:sz w:val="24"/>
+        </w:rPr>
+        <w:t>kontrol</w:t>
+      </w:r>
+      <w:proofErr w:type="spellEnd"/>
+      <w:r>
+        <w:rPr>
+          <w:sz w:val="24"/>
+        </w:rPr>
+        <w:t xml:space="preserve"> </w:t>
+      </w:r>
+      <w:proofErr w:type="spellStart"/>
+      <w:r>
+        <w:rPr>
+          <w:sz w:val="24"/>
+        </w:rPr>
+        <w:t>edilebilir</w:t>
+      </w:r>
+      <w:proofErr w:type="spellEnd"/>
+      <w:r>
+        <w:rPr>
+          <w:sz w:val="24"/>
+        </w:rPr>
+        <w:t xml:space="preserve">. </w:t>
+      </w:r>
+      <w:proofErr w:type="spellStart"/>
+      <w:r>
+        <w:rPr>
+          <w:sz w:val="24"/>
+        </w:rPr>
+        <w:t>Aşağıda</w:t>
+      </w:r>
+      <w:proofErr w:type="spellEnd"/>
+      <w:r>
+        <w:rPr>
+          <w:sz w:val="24"/>
+        </w:rPr>
+        <w:t xml:space="preserve"> </w:t>
+      </w:r>
+      <w:proofErr w:type="spellStart"/>
+      <w:r>
+        <w:rPr>
+          <w:sz w:val="24"/>
+        </w:rPr>
+        <w:t>senkron</w:t>
+      </w:r>
+      <w:proofErr w:type="spellEnd"/>
+      <w:r>
+        <w:rPr>
+          <w:sz w:val="24"/>
+        </w:rPr>
+        <w:t xml:space="preserve"> </w:t>
+      </w:r>
+      <w:proofErr w:type="spellStart"/>
+      <w:r>
+        <w:rPr>
+          <w:sz w:val="24"/>
+        </w:rPr>
+        <w:t>makine</w:t>
+      </w:r>
+      <w:proofErr w:type="spellEnd"/>
+      <w:r>
+        <w:rPr>
+          <w:sz w:val="24"/>
+        </w:rPr>
+        <w:t xml:space="preserve"> </w:t>
+      </w:r>
+      <w:proofErr w:type="spellStart"/>
+      <w:r>
+        <w:rPr>
+          <w:sz w:val="24"/>
+        </w:rPr>
+        <w:t>kontrolü</w:t>
+      </w:r>
+      <w:proofErr w:type="spellEnd"/>
+      <w:r>
+        <w:rPr>
+          <w:sz w:val="24"/>
+        </w:rPr>
+        <w:t xml:space="preserve"> </w:t>
+      </w:r>
+      <w:proofErr w:type="spellStart"/>
+      <w:r>
+        <w:rPr>
+          <w:sz w:val="24"/>
+        </w:rPr>
+        <w:t>için</w:t>
+      </w:r>
+      <w:proofErr w:type="spellEnd"/>
+      <w:r>
+        <w:rPr>
+          <w:sz w:val="24"/>
+        </w:rPr>
+        <w:t xml:space="preserve"> block diagram </w:t>
+      </w:r>
+      <w:proofErr w:type="spellStart"/>
+      <w:r>
+        <w:rPr>
+          <w:sz w:val="24"/>
+        </w:rPr>
+        <w:t>gösterilmiştir</w:t>
+      </w:r>
+      <w:proofErr w:type="spellEnd"/>
+      <w:r>
+        <w:rPr>
+          <w:sz w:val="24"/>
+        </w:rPr>
+        <w:t xml:space="preserve">. </w:t>
+      </w:r>
+      <w:r>
+        <w:rPr>
+          <w:sz w:val="24"/>
+        </w:rPr>
+        <w:t xml:space="preserve"> </w:t>
+      </w:r>
+      <w:proofErr w:type="spellStart"/>
+      <w:r>
+        <w:rPr>
+          <w:sz w:val="24"/>
+        </w:rPr>
+        <w:t>Kontrolcü</w:t>
+      </w:r>
+      <w:proofErr w:type="spellEnd"/>
+      <w:r>
+        <w:rPr>
+          <w:sz w:val="24"/>
+        </w:rPr>
+        <w:t xml:space="preserve"> </w:t>
+      </w:r>
+      <w:proofErr w:type="spellStart"/>
+      <w:r>
+        <w:rPr>
+          <w:sz w:val="24"/>
+        </w:rPr>
+        <w:t>çıkışında</w:t>
+      </w:r>
+      <w:proofErr w:type="spellEnd"/>
+      <w:r>
+        <w:rPr>
+          <w:sz w:val="24"/>
+        </w:rPr>
+        <w:t xml:space="preserve"> </w:t>
+      </w:r>
+      <w:proofErr w:type="spellStart"/>
+      <w:r>
+        <w:rPr>
+          <w:sz w:val="24"/>
+        </w:rPr>
+        <w:t>istenilen</w:t>
+      </w:r>
+      <w:proofErr w:type="spellEnd"/>
+      <w:r>
+        <w:rPr>
+          <w:sz w:val="24"/>
+        </w:rPr>
+        <w:t xml:space="preserve"> </w:t>
+      </w:r>
+      <w:proofErr w:type="spellStart"/>
+      <w:r>
+        <w:rPr>
+          <w:sz w:val="24"/>
+        </w:rPr>
+        <w:t>frekans</w:t>
+      </w:r>
+      <w:proofErr w:type="spellEnd"/>
+      <w:r>
+        <w:rPr>
+          <w:sz w:val="24"/>
+        </w:rPr>
+        <w:t xml:space="preserve">, </w:t>
+      </w:r>
+      <w:proofErr w:type="spellStart"/>
+      <w:r>
+        <w:rPr>
+          <w:sz w:val="24"/>
+        </w:rPr>
+        <w:t>faz</w:t>
+      </w:r>
+      <w:proofErr w:type="spellEnd"/>
+      <w:r>
+        <w:rPr>
+          <w:sz w:val="24"/>
+        </w:rPr>
+        <w:t xml:space="preserve"> </w:t>
+      </w:r>
+      <w:proofErr w:type="spellStart"/>
+      <w:r>
+        <w:rPr>
+          <w:sz w:val="24"/>
+        </w:rPr>
+        <w:t>ve</w:t>
+      </w:r>
+      <w:proofErr w:type="spellEnd"/>
+      <w:r>
+        <w:rPr>
+          <w:sz w:val="24"/>
+        </w:rPr>
+        <w:t xml:space="preserve"> </w:t>
+      </w:r>
+    </w:p>
+    <w:p>
+      <w:pPr>
+        <w:rPr>
+          <w:sz w:val="24"/>
+        </w:rPr>
+      </w:pPr>
+    </w:p>
+    <w:p>
+      <w:pPr>
+        <w:rPr>
+          <w:sz w:val="24"/>
+        </w:rPr>
+      </w:pPr>
+    </w:p>
+    <w:p>
+      <w:r>
+        <w:rPr>
+          <w:b/>
+        </w:rPr>
         <w:t>Applied PWM scheme</w:t>
       </w:r>
       <w:r>
@@ -7130,7 +6828,12 @@
       </w:r>
       <w:proofErr w:type="spellEnd"/>
       <w:r>
-        <w:t xml:space="preserve">. Bu </w:t>
+        <w:t xml:space="preserve">. </w:t>
+      </w:r>
+    </w:p>
+    <w:p>
+      <w:r>
+        <w:t xml:space="preserve">Bu </w:t>
       </w:r>
       <w:proofErr w:type="spellStart"/>
       <w:r>
@@ -7170,7 +6873,12 @@
       </w:r>
       <w:proofErr w:type="spellEnd"/>
       <w:r>
-        <w:t xml:space="preserve">.  Bu </w:t>
+        <w:t xml:space="preserve">.  </w:t>
+      </w:r>
+    </w:p>
+    <w:p>
+      <w:r>
+        <w:t xml:space="preserve">Bu </w:t>
       </w:r>
       <w:proofErr w:type="spellStart"/>
       <w:r>
@@ -7365,7 +7073,12 @@
       </w:r>
       <w:proofErr w:type="spellEnd"/>
       <w:r>
-        <w:t xml:space="preserve">.  Bu </w:t>
+        <w:t xml:space="preserve">.  </w:t>
+      </w:r>
+      <w:bookmarkStart w:id="0" w:name="_GoBack"/>
+      <w:bookmarkEnd w:id="0"/>
+      <w:r>
+        <w:t xml:space="preserve">Bu </w:t>
       </w:r>
       <w:proofErr w:type="spellStart"/>
       <w:r>

</xml_diff>